<commit_message>
update of report, added graphs
</commit_message>
<xml_diff>
--- a/intrim_report/CS506-interim-report.docx
+++ b/intrim_report/CS506-interim-report.docx
@@ -1,6 +1,6 @@
 
 <file path=word/document.xml><?xml version="1.0" encoding="utf-8"?>
-<w:document xmlns:wpc="http://schemas.microsoft.com/office/word/2010/wordprocessingCanvas" xmlns:cx="http://schemas.microsoft.com/office/drawing/2014/chartex" xmlns:cx1="http://schemas.microsoft.com/office/drawing/2015/9/8/chartex" xmlns:cx2="http://schemas.microsoft.com/office/drawing/2015/10/21/chartex" xmlns:cx3="http://schemas.microsoft.com/office/drawing/2016/5/9/chartex" xmlns:cx4="http://schemas.microsoft.com/office/drawing/2016/5/10/chartex" xmlns:cx5="http://schemas.microsoft.com/office/drawing/2016/5/11/chartex" xmlns:cx6="http://schemas.microsoft.com/office/drawing/2016/5/12/chartex" xmlns:cx7="http://schemas.microsoft.com/office/drawing/2016/5/13/chartex" xmlns:cx8="http://schemas.microsoft.com/office/drawing/2016/5/14/chartex" xmlns:mc="http://schemas.openxmlformats.org/markup-compatibility/2006" xmlns:aink="http://schemas.microsoft.com/office/drawing/2016/ink" xmlns:am3d="http://schemas.microsoft.com/office/drawing/2017/model3d" xmlns:o="urn:schemas-microsoft-com:office:office" xmlns:r="http://schemas.openxmlformats.org/officeDocument/2006/relationships" xmlns:m="http://schemas.openxmlformats.org/officeDocument/2006/math" xmlns:v="urn:schemas-microsoft-com:vml" xmlns:wp14="http://schemas.microsoft.com/office/word/2010/wordprocessingDrawing" xmlns:wp="http://schemas.openxmlformats.org/drawingml/2006/wordprocessingDrawing" xmlns:w10="urn:schemas-microsoft-com:office:word" xmlns:w="http://schemas.openxmlformats.org/wordprocessingml/2006/main" xmlns:w14="http://schemas.microsoft.com/office/word/2010/wordml" xmlns:w15="http://schemas.microsoft.com/office/word/2012/wordml" xmlns:w16cid="http://schemas.microsoft.com/office/word/2016/wordml/cid" xmlns:w16se="http://schemas.microsoft.com/office/word/2015/wordml/symex" xmlns:wpg="http://schemas.microsoft.com/office/word/2010/wordprocessingGroup" xmlns:wpi="http://schemas.microsoft.com/office/word/2010/wordprocessingInk" xmlns:wne="http://schemas.microsoft.com/office/word/2006/wordml" xmlns:wps="http://schemas.microsoft.com/office/word/2010/wordprocessingShape" mc:Ignorable="w14 w15 w16se w16cid wp14">
+<w:document xmlns:wpc="http://schemas.microsoft.com/office/word/2010/wordprocessingCanvas" xmlns:mo="http://schemas.microsoft.com/office/mac/office/2008/main" xmlns:mc="http://schemas.openxmlformats.org/markup-compatibility/2006" xmlns:mv="urn:schemas-microsoft-com:mac:vml" xmlns:o="urn:schemas-microsoft-com:office:office" xmlns:r="http://schemas.openxmlformats.org/officeDocument/2006/relationships" xmlns:m="http://schemas.openxmlformats.org/officeDocument/2006/math" xmlns:v="urn:schemas-microsoft-com:vml" xmlns:wp14="http://schemas.microsoft.com/office/word/2010/wordprocessingDrawing" xmlns:wp="http://schemas.openxmlformats.org/drawingml/2006/wordprocessingDrawing" xmlns:w10="urn:schemas-microsoft-com:office:word" xmlns:w="http://schemas.openxmlformats.org/wordprocessingml/2006/main" xmlns:w14="http://schemas.microsoft.com/office/word/2010/wordml" xmlns:wpg="http://schemas.microsoft.com/office/word/2010/wordprocessingGroup" xmlns:wpi="http://schemas.microsoft.com/office/word/2010/wordprocessingInk" xmlns:wne="http://schemas.microsoft.com/office/word/2006/wordml" xmlns:wps="http://schemas.microsoft.com/office/word/2010/wordprocessingShape" mc:Ignorable="w14 wp14">
   <w:body>
     <w:p>
       <w:pPr>
@@ -10,8 +10,6 @@
       <w:r>
         <w:t>E</w:t>
       </w:r>
-      <w:bookmarkStart w:id="0" w:name="_GoBack"/>
-      <w:bookmarkEnd w:id="0"/>
       <w:r>
         <w:t>ffect</w:t>
       </w:r>
@@ -66,7 +64,7 @@
       <w:pPr>
         <w:pStyle w:val="Normal1"/>
         <w:sectPr>
-          <w:headerReference w:type="default" r:id="rId7"/>
+          <w:headerReference w:type="default" r:id="rId8"/>
           <w:pgSz w:w="12240" w:h="15840"/>
           <w:pgMar w:top="863" w:right="863" w:bottom="863" w:left="863" w:header="0" w:footer="720" w:gutter="0"/>
           <w:pgNumType w:start="1"/>
@@ -90,6 +88,7 @@
           <w:sz w:val="20"/>
           <w:szCs w:val="20"/>
         </w:rPr>
+        <w:lastRenderedPageBreak/>
         <w:t>1. Project Task</w:t>
       </w:r>
     </w:p>
@@ -720,7 +719,7 @@
           <w:sz w:val="20"/>
           <w:szCs w:val="20"/>
         </w:rPr>
-        <w:t>Datasets and Metrics</w:t>
+        <w:t>Datasets</w:t>
       </w:r>
     </w:p>
     <w:p>
@@ -770,6 +769,7 @@
         </w:rPr>
         <w:t xml:space="preserve">Yahoo! </w:t>
       </w:r>
+      <w:proofErr w:type="gramStart"/>
       <w:r>
         <w:rPr>
           <w:sz w:val="20"/>
@@ -816,7 +816,16 @@
           <w:szCs w:val="20"/>
           <w:lang w:val="en-US"/>
         </w:rPr>
-        <w:t>. NCES is a part of the United States Department of Education, and it provides per insti</w:t>
+        <w:t>.</w:t>
+      </w:r>
+      <w:proofErr w:type="gramEnd"/>
+      <w:r>
+        <w:rPr>
+          <w:sz w:val="20"/>
+          <w:szCs w:val="20"/>
+          <w:lang w:val="en-US"/>
+        </w:rPr>
+        <w:t xml:space="preserve"> NCES is a part of the United States Department of Education, and it provides per insti</w:t>
       </w:r>
       <w:r>
         <w:rPr>
@@ -968,6 +977,7 @@
           <w:szCs w:val="20"/>
           <w:lang w:val="en-US"/>
         </w:rPr>
+        <w:lastRenderedPageBreak/>
         <w:t xml:space="preserve">amount of </w:t>
       </w:r>
       <w:r>
@@ -1215,8 +1225,7 @@
     <w:p>
       <w:pPr>
         <w:rPr>
-          <w:rFonts w:ascii="Times New Roman" w:eastAsia="Times New Roman" w:hAnsi="Times New Roman" w:cs="Times New Roman"/>
-          <w:color w:val="auto"/>
+          <w:color w:val="000000" w:themeColor="text1"/>
           <w:sz w:val="20"/>
           <w:szCs w:val="20"/>
           <w:lang w:val="en-US"/>
@@ -1300,10 +1309,20 @@
           <w:szCs w:val="20"/>
           <w:lang w:val="en-US"/>
         </w:rPr>
-        <w:t xml:space="preserve"> 3728 schools</w:t>
-      </w:r>
-      <w:r>
-        <w:rPr>
+        <w:t xml:space="preserve"> </w:t>
+      </w:r>
+      <w:r>
+        <w:rPr>
+          <w:color w:val="000000" w:themeColor="text1"/>
+          <w:sz w:val="20"/>
+          <w:szCs w:val="20"/>
+          <w:lang w:val="en-US"/>
+        </w:rPr>
+        <w:t>3728 schools</w:t>
+      </w:r>
+      <w:r>
+        <w:rPr>
+          <w:color w:val="000000" w:themeColor="text1"/>
           <w:sz w:val="20"/>
           <w:szCs w:val="20"/>
           <w:lang w:val="en-US"/>
@@ -1312,6 +1331,7 @@
       </w:r>
       <w:r>
         <w:rPr>
+          <w:color w:val="000000" w:themeColor="text1"/>
           <w:sz w:val="20"/>
           <w:szCs w:val="20"/>
           <w:lang w:val="en-US"/>
@@ -1320,6 +1340,7 @@
       </w:r>
       <w:r>
         <w:rPr>
+          <w:color w:val="000000" w:themeColor="text1"/>
           <w:sz w:val="20"/>
           <w:szCs w:val="20"/>
           <w:lang w:val="en-US"/>
@@ -1328,6 +1349,7 @@
       </w:r>
       <w:r>
         <w:rPr>
+          <w:color w:val="000000" w:themeColor="text1"/>
           <w:sz w:val="20"/>
           <w:szCs w:val="20"/>
           <w:lang w:val="en-US"/>
@@ -1336,21 +1358,55 @@
       </w:r>
       <w:r>
         <w:rPr>
-          <w:sz w:val="20"/>
-          <w:szCs w:val="20"/>
-          <w:highlight w:val="red"/>
-          <w:lang w:val="en-US"/>
-        </w:rPr>
-        <w:t>GRADUATION AND ENROLLMENT</w:t>
-      </w:r>
-      <w:r>
-        <w:rPr>
-          <w:sz w:val="20"/>
-          <w:szCs w:val="20"/>
-          <w:lang w:val="en-US"/>
-        </w:rPr>
-        <w:t xml:space="preserve">. </w:t>
-      </w:r>
+          <w:color w:val="000000" w:themeColor="text1"/>
+          <w:sz w:val="20"/>
+          <w:szCs w:val="20"/>
+        </w:rPr>
+        <w:t xml:space="preserve">For the data associated with enrollment (grand total men and women enrolled), we have </w:t>
+      </w:r>
+      <w:r>
+        <w:rPr>
+          <w:color w:val="000000" w:themeColor="text1"/>
+          <w:sz w:val="20"/>
+          <w:szCs w:val="20"/>
+        </w:rPr>
+        <w:t>access 4309</w:t>
+      </w:r>
+      <w:r>
+        <w:rPr>
+          <w:color w:val="000000" w:themeColor="text1"/>
+          <w:sz w:val="20"/>
+          <w:szCs w:val="20"/>
+        </w:rPr>
+        <w:t xml:space="preserve"> institutions in the time period 1997-2016 and 2188 institutions </w:t>
+      </w:r>
+      <w:r>
+        <w:rPr>
+          <w:color w:val="000000" w:themeColor="text1"/>
+          <w:sz w:val="20"/>
+          <w:szCs w:val="20"/>
+        </w:rPr>
+        <w:t>f</w:t>
+      </w:r>
+      <w:r>
+        <w:rPr>
+          <w:color w:val="000000" w:themeColor="text1"/>
+          <w:sz w:val="20"/>
+          <w:szCs w:val="20"/>
+        </w:rPr>
+        <w:t>or graduation rate during the time period 1997-2016.</w:t>
+      </w:r>
+    </w:p>
+    <w:p>
+      <w:pPr>
+        <w:rPr>
+          <w:rFonts w:eastAsia="Arial"/>
+          <w:color w:val="000000" w:themeColor="text1"/>
+          <w:sz w:val="20"/>
+          <w:szCs w:val="20"/>
+          <w:lang w:val="en-US"/>
+        </w:rPr>
+      </w:pPr>
       <w:r>
         <w:rPr>
           <w:sz w:val="20"/>
@@ -1395,7 +1451,6 @@
         <w:rPr>
           <w:sz w:val="20"/>
           <w:szCs w:val="20"/>
-          <w:highlight w:val="red"/>
           <w:lang w:val="en-US"/>
         </w:rPr>
         <w:t>opening price</w:t>
@@ -1484,18 +1539,17 @@
         <w:rPr>
           <w:sz w:val="20"/>
           <w:szCs w:val="20"/>
-          <w:highlight w:val="red"/>
-          <w:lang w:val="en-US"/>
-        </w:rPr>
-        <w:t>monthly frequency</w:t>
-      </w:r>
-      <w:r>
-        <w:rPr>
-          <w:sz w:val="20"/>
-          <w:szCs w:val="20"/>
-          <w:lang w:val="en-US"/>
-        </w:rPr>
-        <w:t xml:space="preserve">. </w:t>
+          <w:lang w:val="en-US"/>
+        </w:rPr>
+        <w:t>monthly frequency.</w:t>
+      </w:r>
+      <w:r>
+        <w:rPr>
+          <w:sz w:val="20"/>
+          <w:szCs w:val="20"/>
+          <w:lang w:val="en-US"/>
+        </w:rPr>
+        <w:t xml:space="preserve"> </w:t>
       </w:r>
     </w:p>
     <w:p>
@@ -1535,16 +1589,31 @@
           <w:szCs w:val="20"/>
           <w:lang w:val="en-US"/>
         </w:rPr>
-        <w:t xml:space="preserve">In total, the extracted data we will be using extends across </w:t>
-      </w:r>
-      <w:r>
-        <w:rPr>
-          <w:sz w:val="20"/>
-          <w:szCs w:val="20"/>
-          <w:highlight w:val="red"/>
-          <w:lang w:val="en-US"/>
-        </w:rPr>
-        <w:t>10 csv</w:t>
+        <w:t xml:space="preserve">In total, the extracted data we will be using extends </w:t>
+      </w:r>
+      <w:r>
+        <w:rPr>
+          <w:sz w:val="20"/>
+          <w:szCs w:val="20"/>
+          <w:lang w:val="en-US"/>
+        </w:rPr>
+        <w:t xml:space="preserve">across </w:t>
+      </w:r>
+      <w:r>
+        <w:rPr>
+          <w:sz w:val="20"/>
+          <w:szCs w:val="20"/>
+          <w:lang w:val="en-US"/>
+        </w:rPr>
+        <w:t>9</w:t>
+      </w:r>
+      <w:r>
+        <w:rPr>
+          <w:sz w:val="20"/>
+          <w:szCs w:val="20"/>
+          <w:lang w:val="en-US"/>
+        </w:rPr>
+        <w:t xml:space="preserve"> csv</w:t>
       </w:r>
       <w:r>
         <w:rPr>
@@ -1560,7 +1629,23 @@
           <w:szCs w:val="20"/>
           <w:lang w:val="en-US"/>
         </w:rPr>
-        <w:t xml:space="preserve"> covering a time period of at least 2001 to 2016. </w:t>
+        <w:t xml:space="preserve"> covering a time period of at least 2001 to 2016</w:t>
+      </w:r>
+      <w:r>
+        <w:rPr>
+          <w:sz w:val="20"/>
+          <w:szCs w:val="20"/>
+          <w:lang w:val="en-US"/>
+        </w:rPr>
+        <w:t xml:space="preserve"> and 20 csv files from NCES dated from 1997 to 2016</w:t>
+      </w:r>
+      <w:r>
+        <w:rPr>
+          <w:sz w:val="20"/>
+          <w:szCs w:val="20"/>
+          <w:lang w:val="en-US"/>
+        </w:rPr>
+        <w:t xml:space="preserve">. </w:t>
       </w:r>
       <w:r>
         <w:rPr>
@@ -1581,32 +1666,27 @@
     </w:p>
     <w:p>
       <w:pPr>
-        <w:widowControl w:val="0"/>
-        <w:pBdr>
-          <w:top w:val="none" w:sz="0" w:space="0" w:color="auto"/>
-          <w:left w:val="none" w:sz="0" w:space="0" w:color="auto"/>
-          <w:bottom w:val="none" w:sz="0" w:space="0" w:color="auto"/>
-          <w:right w:val="none" w:sz="0" w:space="0" w:color="auto"/>
-          <w:between w:val="none" w:sz="0" w:space="0" w:color="auto"/>
-        </w:pBdr>
-        <w:autoSpaceDE w:val="0"/>
-        <w:autoSpaceDN w:val="0"/>
-        <w:adjustRightInd w:val="0"/>
-        <w:spacing w:after="240"/>
-        <w:rPr>
-          <w:sz w:val="20"/>
-          <w:szCs w:val="20"/>
-          <w:lang w:val="en-US"/>
-        </w:rPr>
-      </w:pPr>
-      <w:r>
-        <w:rPr>
-          <w:sz w:val="20"/>
-          <w:szCs w:val="20"/>
-          <w:highlight w:val="red"/>
-          <w:lang w:val="en-US"/>
-        </w:rPr>
-        <w:t>Metrics used to evaluate success??</w:t>
+        <w:pStyle w:val="Normal1"/>
+        <w:jc w:val="both"/>
+        <w:rPr>
+          <w:sz w:val="20"/>
+          <w:szCs w:val="20"/>
+        </w:rPr>
+      </w:pPr>
+      <w:r>
+        <w:rPr>
+          <w:b/>
+          <w:sz w:val="20"/>
+          <w:szCs w:val="20"/>
+        </w:rPr>
+        <w:t>4. Approach</w:t>
+      </w:r>
+      <w:r>
+        <w:rPr>
+          <w:sz w:val="20"/>
+          <w:szCs w:val="20"/>
+        </w:rPr>
+        <w:t xml:space="preserve"> </w:t>
       </w:r>
     </w:p>
     <w:p>
@@ -1620,18 +1700,109 @@
       </w:pPr>
       <w:r>
         <w:rPr>
-          <w:b/>
-          <w:sz w:val="20"/>
-          <w:szCs w:val="20"/>
-        </w:rPr>
-        <w:t>4. Approach</w:t>
-      </w:r>
-      <w:r>
-        <w:rPr>
-          <w:sz w:val="20"/>
-          <w:szCs w:val="20"/>
-        </w:rPr>
-        <w:t xml:space="preserve"> </w:t>
+          <w:sz w:val="20"/>
+          <w:szCs w:val="20"/>
+        </w:rPr>
+        <w:t xml:space="preserve">Using the data described in section 3, </w:t>
+      </w:r>
+      <w:r>
+        <w:rPr>
+          <w:sz w:val="20"/>
+          <w:szCs w:val="20"/>
+        </w:rPr>
+        <w:t xml:space="preserve">we will first graph our data to get a sense of the correlation between yearly </w:t>
+      </w:r>
+      <w:r>
+        <w:rPr>
+          <w:sz w:val="20"/>
+          <w:szCs w:val="20"/>
+        </w:rPr>
+        <w:t>aggregated</w:t>
+      </w:r>
+      <w:r>
+        <w:rPr>
+          <w:sz w:val="20"/>
+          <w:szCs w:val="20"/>
+        </w:rPr>
+        <w:t xml:space="preserve"> educational data and </w:t>
+      </w:r>
+      <w:r>
+        <w:rPr>
+          <w:sz w:val="20"/>
+          <w:szCs w:val="20"/>
+        </w:rPr>
+        <w:lastRenderedPageBreak/>
+        <w:t xml:space="preserve">financial data. </w:t>
+      </w:r>
+      <w:r>
+        <w:rPr>
+          <w:sz w:val="20"/>
+          <w:szCs w:val="20"/>
+        </w:rPr>
+        <w:t xml:space="preserve">We will do this by graphing each variable as a function of time, and, by visual examination of the financial data, determine where major financial recessions hit. We will try to correlate these </w:t>
+      </w:r>
+      <w:r>
+        <w:rPr>
+          <w:sz w:val="20"/>
+          <w:szCs w:val="20"/>
+        </w:rPr>
+        <w:t>periods</w:t>
+      </w:r>
+      <w:r>
+        <w:rPr>
+          <w:sz w:val="20"/>
+          <w:szCs w:val="20"/>
+        </w:rPr>
+        <w:t xml:space="preserve"> with any prominent changes in the educational data by further inspecting these</w:t>
+      </w:r>
+      <w:r>
+        <w:rPr>
+          <w:sz w:val="20"/>
+          <w:szCs w:val="20"/>
+        </w:rPr>
+        <w:t xml:space="preserve"> knowing where t</w:t>
+      </w:r>
+      <w:r>
+        <w:rPr>
+          <w:sz w:val="20"/>
+          <w:szCs w:val="20"/>
+        </w:rPr>
+        <w:t>he</w:t>
+      </w:r>
+      <w:r>
+        <w:rPr>
+          <w:sz w:val="20"/>
+          <w:szCs w:val="20"/>
+        </w:rPr>
+        <w:t xml:space="preserve"> ma</w:t>
+      </w:r>
+      <w:r>
+        <w:rPr>
+          <w:sz w:val="20"/>
+          <w:szCs w:val="20"/>
+        </w:rPr>
+        <w:t>jor</w:t>
+      </w:r>
+      <w:r>
+        <w:rPr>
+          <w:sz w:val="20"/>
+          <w:szCs w:val="20"/>
+        </w:rPr>
+        <w:t xml:space="preserve"> economic declines already </w:t>
+      </w:r>
+      <w:r>
+        <w:rPr>
+          <w:sz w:val="20"/>
+          <w:szCs w:val="20"/>
+        </w:rPr>
+        <w:t>occur</w:t>
+      </w:r>
+      <w:r>
+        <w:rPr>
+          <w:sz w:val="20"/>
+          <w:szCs w:val="20"/>
+        </w:rPr>
+        <w:t>.</w:t>
       </w:r>
     </w:p>
     <w:p>
@@ -1643,77 +1814,6 @@
           <w:szCs w:val="20"/>
         </w:rPr>
       </w:pPr>
-      <w:r>
-        <w:rPr>
-          <w:sz w:val="20"/>
-          <w:szCs w:val="20"/>
-        </w:rPr>
-        <w:t xml:space="preserve">Using the data described in section 3, </w:t>
-      </w:r>
-      <w:r>
-        <w:rPr>
-          <w:sz w:val="20"/>
-          <w:szCs w:val="20"/>
-        </w:rPr>
-        <w:t xml:space="preserve">we will first graph our data to get a sense of the correlation between yearly agregated educational data and financial data. </w:t>
-      </w:r>
-      <w:r>
-        <w:rPr>
-          <w:sz w:val="20"/>
-          <w:szCs w:val="20"/>
-        </w:rPr>
-        <w:t xml:space="preserve">We will do this by graphing each variable as a function of time, and, by visual examination of the financial data, determine where </w:t>
-      </w:r>
-      <w:r>
-        <w:rPr>
-          <w:sz w:val="20"/>
-          <w:szCs w:val="20"/>
-        </w:rPr>
-        <w:lastRenderedPageBreak/>
-        <w:t>major financial recessions hit. We will try to correlate these periodes with any prominent changes in the educational data by further inspecting these</w:t>
-      </w:r>
-      <w:r>
-        <w:rPr>
-          <w:sz w:val="20"/>
-          <w:szCs w:val="20"/>
-        </w:rPr>
-        <w:t xml:space="preserve"> knowing where t</w:t>
-      </w:r>
-      <w:r>
-        <w:rPr>
-          <w:sz w:val="20"/>
-          <w:szCs w:val="20"/>
-        </w:rPr>
-        <w:t>he</w:t>
-      </w:r>
-      <w:r>
-        <w:rPr>
-          <w:sz w:val="20"/>
-          <w:szCs w:val="20"/>
-        </w:rPr>
-        <w:t xml:space="preserve"> ma</w:t>
-      </w:r>
-      <w:r>
-        <w:rPr>
-          <w:sz w:val="20"/>
-          <w:szCs w:val="20"/>
-        </w:rPr>
-        <w:t>jor</w:t>
-      </w:r>
-      <w:r>
-        <w:rPr>
-          <w:sz w:val="20"/>
-          <w:szCs w:val="20"/>
-        </w:rPr>
-        <w:t xml:space="preserve"> economic declines already occure</w:t>
-      </w:r>
-      <w:r>
-        <w:rPr>
-          <w:sz w:val="20"/>
-          <w:szCs w:val="20"/>
-        </w:rPr>
-        <w:t>.</w:t>
-      </w:r>
     </w:p>
     <w:p>
       <w:pPr>
@@ -1724,22 +1824,26 @@
           <w:szCs w:val="20"/>
         </w:rPr>
       </w:pPr>
-    </w:p>
-    <w:p>
-      <w:pPr>
-        <w:pStyle w:val="Normal1"/>
-        <w:jc w:val="both"/>
-        <w:rPr>
-          <w:sz w:val="20"/>
-          <w:szCs w:val="20"/>
-        </w:rPr>
-      </w:pPr>
-      <w:r>
-        <w:rPr>
-          <w:sz w:val="20"/>
-          <w:szCs w:val="20"/>
-        </w:rPr>
-        <w:t xml:space="preserve">After getting this prelimenary sence of </w:t>
+      <w:r>
+        <w:rPr>
+          <w:sz w:val="20"/>
+          <w:szCs w:val="20"/>
+        </w:rPr>
+        <w:t xml:space="preserve">After getting this </w:t>
+      </w:r>
+      <w:r>
+        <w:rPr>
+          <w:sz w:val="20"/>
+          <w:szCs w:val="20"/>
+        </w:rPr>
+        <w:t>preliminary</w:t>
+      </w:r>
+      <w:r>
+        <w:rPr>
+          <w:sz w:val="20"/>
+          <w:szCs w:val="20"/>
+        </w:rPr>
+        <w:t xml:space="preserve"> sence of </w:t>
       </w:r>
       <w:r>
         <w:rPr>
@@ -1767,7 +1871,14 @@
           <w:sz w:val="20"/>
           <w:szCs w:val="20"/>
         </w:rPr>
-        <w:t>in the data using CPI convertion</w:t>
+        <w:t xml:space="preserve">in the data using CPI </w:t>
+      </w:r>
+      <w:r>
+        <w:rPr>
+          <w:sz w:val="20"/>
+          <w:szCs w:val="20"/>
+        </w:rPr>
+        <w:t>conversion</w:t>
       </w:r>
       <w:r>
         <w:rPr>
@@ -1927,10 +2038,10 @@
             <v:path o:extrusionok="f" gradientshapeok="t" o:connecttype="rect"/>
             <o:lock v:ext="edit" aspectratio="t"/>
           </v:shapetype>
-          <v:shape id="_x0000_i1025" type="#_x0000_t75" alt="" style="width:100.8pt;height:36.95pt;mso-width-percent:0;mso-height-percent:0;mso-width-percent:0;mso-height-percent:0" o:ole="">
-            <v:imagedata r:id="rId8" o:title=""/>
+          <v:shape id="_x0000_i1025" type="#_x0000_t75" alt="" style="width:100.5pt;height:37pt;mso-width-percent:0;mso-height-percent:0;mso-width-percent:0;mso-height-percent:0" o:ole="">
+            <v:imagedata r:id="rId9" o:title=""/>
           </v:shape>
-          <o:OLEObject Type="Embed" ProgID="Equation.3" ShapeID="_x0000_i1025" DrawAspect="Content" ObjectID="_1582972996" r:id="rId9"/>
+          <o:OLEObject Type="Embed" ProgID="Equation.3" ShapeID="_x0000_i1025" DrawAspect="Content" ObjectID="_1456850325" r:id="rId10"/>
         </w:object>
       </w:r>
     </w:p>
@@ -2000,13 +2111,19 @@
           <w:sz w:val="20"/>
           <w:szCs w:val="20"/>
         </w:rPr>
-        <w:t xml:space="preserve"> in specific periods (</w:t>
-      </w:r>
-      <w:r>
-        <w:rPr>
-          <w:sz w:val="20"/>
-          <w:szCs w:val="20"/>
-          <w:highlight w:val="red"/>
+        <w:t xml:space="preserve"> in specific periods </w:t>
+      </w:r>
+      <w:r>
+        <w:rPr>
+          <w:sz w:val="20"/>
+          <w:szCs w:val="20"/>
+        </w:rPr>
+        <w:t>(</w:t>
+      </w:r>
+      <w:r>
+        <w:rPr>
+          <w:sz w:val="20"/>
+          <w:szCs w:val="20"/>
         </w:rPr>
         <w:t>quarte</w:t>
       </w:r>
@@ -2014,7 +2131,6 @@
         <w:rPr>
           <w:sz w:val="20"/>
           <w:szCs w:val="20"/>
-          <w:highlight w:val="red"/>
         </w:rPr>
         <w:t>rly</w:t>
       </w:r>
@@ -2304,7 +2420,15 @@
           <w:sz w:val="20"/>
           <w:szCs w:val="20"/>
         </w:rPr>
-        <w:t xml:space="preserve"> can further provide inshight about what catgorieses as an anomaly and also better determin recessions’, as well as other variables’, effect on educational activity.</w:t>
+        <w:t xml:space="preserve"> can further provide inshight about what catgorieses as an anomaly and also better determin recessions’, as well </w:t>
+      </w:r>
+      <w:r>
+        <w:rPr>
+          <w:sz w:val="20"/>
+          <w:szCs w:val="20"/>
+        </w:rPr>
+        <w:lastRenderedPageBreak/>
+        <w:t>as other variables’, effect on educational activity.</w:t>
       </w:r>
       <w:r>
         <w:rPr>
@@ -2407,25 +2531,22 @@
     </w:p>
     <w:p>
       <w:pPr>
-        <w:widowControl w:val="0"/>
-        <w:pBdr>
-          <w:top w:val="none" w:sz="0" w:space="0" w:color="auto"/>
-          <w:left w:val="none" w:sz="0" w:space="0" w:color="auto"/>
-          <w:bottom w:val="none" w:sz="0" w:space="0" w:color="auto"/>
-          <w:right w:val="none" w:sz="0" w:space="0" w:color="auto"/>
-          <w:between w:val="none" w:sz="0" w:space="0" w:color="auto"/>
-        </w:pBdr>
-        <w:autoSpaceDE w:val="0"/>
-        <w:autoSpaceDN w:val="0"/>
-        <w:adjustRightInd w:val="0"/>
-        <w:spacing w:after="240" w:line="380" w:lineRule="atLeast"/>
-        <w:rPr>
-          <w:rFonts w:ascii="Times Roman" w:hAnsi="Times Roman" w:cs="Times Roman"/>
-          <w:sz w:val="24"/>
-          <w:szCs w:val="24"/>
-          <w:lang w:val="en-US"/>
-        </w:rPr>
-      </w:pPr>
+        <w:pStyle w:val="Normal1"/>
+        <w:jc w:val="both"/>
+        <w:rPr>
+          <w:b/>
+          <w:sz w:val="20"/>
+          <w:szCs w:val="20"/>
+        </w:rPr>
+      </w:pPr>
+      <w:r>
+        <w:rPr>
+          <w:b/>
+          <w:sz w:val="20"/>
+          <w:szCs w:val="20"/>
+        </w:rPr>
+        <w:t>5. Preliminary Results</w:t>
+      </w:r>
     </w:p>
     <w:p>
       <w:pPr>
@@ -2436,6 +2557,202 @@
           <w:szCs w:val="20"/>
         </w:rPr>
       </w:pPr>
+      <w:r>
+        <w:rPr>
+          <w:sz w:val="20"/>
+          <w:szCs w:val="20"/>
+        </w:rPr>
+        <w:t xml:space="preserve">Thus far, we have </w:t>
+      </w:r>
+      <w:r>
+        <w:rPr>
+          <w:sz w:val="20"/>
+          <w:szCs w:val="20"/>
+        </w:rPr>
+        <w:t>extracted</w:t>
+      </w:r>
+      <w:r>
+        <w:rPr>
+          <w:sz w:val="20"/>
+          <w:szCs w:val="20"/>
+        </w:rPr>
+        <w:t xml:space="preserve"> all</w:t>
+      </w:r>
+      <w:r>
+        <w:rPr>
+          <w:sz w:val="20"/>
+          <w:szCs w:val="20"/>
+        </w:rPr>
+        <w:t xml:space="preserve"> the data</w:t>
+      </w:r>
+      <w:r>
+        <w:rPr>
+          <w:sz w:val="20"/>
+          <w:szCs w:val="20"/>
+        </w:rPr>
+        <w:t xml:space="preserve"> we expect to use</w:t>
+      </w:r>
+      <w:r>
+        <w:rPr>
+          <w:sz w:val="20"/>
+          <w:szCs w:val="20"/>
+        </w:rPr>
+        <w:t xml:space="preserve"> and graphed the financial data. From all the graphs, we can clearly see the financial recessions that occurred in </w:t>
+      </w:r>
+      <w:r>
+        <w:rPr>
+          <w:sz w:val="20"/>
+          <w:szCs w:val="20"/>
+        </w:rPr>
+        <w:t>2000</w:t>
+      </w:r>
+      <w:r>
+        <w:rPr>
+          <w:sz w:val="20"/>
+          <w:szCs w:val="20"/>
+        </w:rPr>
+        <w:t xml:space="preserve"> and 2008</w:t>
+      </w:r>
+      <w:r>
+        <w:rPr>
+          <w:sz w:val="20"/>
+          <w:szCs w:val="20"/>
+        </w:rPr>
+        <w:t>. I</w:t>
+      </w:r>
+      <w:r>
+        <w:rPr>
+          <w:sz w:val="20"/>
+          <w:szCs w:val="20"/>
+        </w:rPr>
+        <w:t>n</w:t>
+      </w:r>
+      <w:r>
+        <w:rPr>
+          <w:sz w:val="20"/>
+          <w:szCs w:val="20"/>
+        </w:rPr>
+        <w:t xml:space="preserve"> particular</w:t>
+      </w:r>
+      <w:r>
+        <w:rPr>
+          <w:sz w:val="20"/>
+          <w:szCs w:val="20"/>
+        </w:rPr>
+        <w:t>, the unempl</w:t>
+      </w:r>
+      <w:r>
+        <w:rPr>
+          <w:sz w:val="20"/>
+          <w:szCs w:val="20"/>
+        </w:rPr>
+        <w:t>o</w:t>
+      </w:r>
+      <w:r>
+        <w:rPr>
+          <w:sz w:val="20"/>
+          <w:szCs w:val="20"/>
+        </w:rPr>
+        <w:t xml:space="preserve">yment data shows dramatic changes in these two periods. </w:t>
+      </w:r>
+      <w:r>
+        <w:rPr>
+          <w:sz w:val="20"/>
+          <w:szCs w:val="20"/>
+        </w:rPr>
+        <w:t xml:space="preserve">Further more, we can see that </w:t>
+      </w:r>
+      <w:r>
+        <w:rPr>
+          <w:sz w:val="20"/>
+          <w:szCs w:val="20"/>
+        </w:rPr>
+        <w:t xml:space="preserve">the period 2010 to 2016 has been more volatile than previous periods. </w:t>
+      </w:r>
+      <w:r>
+        <w:rPr>
+          <w:sz w:val="20"/>
+          <w:szCs w:val="20"/>
+        </w:rPr>
+        <w:t>It will be intrest</w:t>
+      </w:r>
+      <w:r>
+        <w:rPr>
+          <w:sz w:val="20"/>
+          <w:szCs w:val="20"/>
+        </w:rPr>
+        <w:t>ing to see if, when the negative periods</w:t>
+      </w:r>
+      <w:r>
+        <w:rPr>
+          <w:sz w:val="20"/>
+          <w:szCs w:val="20"/>
+        </w:rPr>
+        <w:t xml:space="preserve"> line up with the </w:t>
+      </w:r>
+      <w:r>
+        <w:rPr>
+          <w:sz w:val="20"/>
+          <w:szCs w:val="20"/>
+        </w:rPr>
+        <w:t>deci</w:t>
+      </w:r>
+      <w:r>
+        <w:rPr>
+          <w:sz w:val="20"/>
+          <w:szCs w:val="20"/>
+        </w:rPr>
+        <w:t>sion time for selecting schools</w:t>
+      </w:r>
+      <w:r>
+        <w:rPr>
+          <w:sz w:val="20"/>
+          <w:szCs w:val="20"/>
+        </w:rPr>
+        <w:t xml:space="preserve"> </w:t>
+      </w:r>
+      <w:r>
+        <w:rPr>
+          <w:sz w:val="20"/>
+          <w:szCs w:val="20"/>
+        </w:rPr>
+        <w:t>(</w:t>
+      </w:r>
+      <w:r>
+        <w:rPr>
+          <w:sz w:val="20"/>
+          <w:szCs w:val="20"/>
+        </w:rPr>
+        <w:t>April-May</w:t>
+      </w:r>
+      <w:r>
+        <w:rPr>
+          <w:sz w:val="20"/>
+          <w:szCs w:val="20"/>
+        </w:rPr>
+        <w:t>)</w:t>
+      </w:r>
+      <w:r>
+        <w:rPr>
+          <w:sz w:val="20"/>
+          <w:szCs w:val="20"/>
+        </w:rPr>
+        <w:t xml:space="preserve">, </w:t>
+      </w:r>
+      <w:r>
+        <w:rPr>
+          <w:sz w:val="20"/>
+          <w:szCs w:val="20"/>
+        </w:rPr>
+        <w:t xml:space="preserve">they </w:t>
+      </w:r>
+      <w:r>
+        <w:rPr>
+          <w:sz w:val="20"/>
+          <w:szCs w:val="20"/>
+        </w:rPr>
+        <w:t xml:space="preserve">have any effect on the enrollment rate the following fall. </w:t>
+      </w:r>
     </w:p>
     <w:p>
       <w:pPr>
@@ -2446,25 +2763,102 @@
           <w:szCs w:val="20"/>
         </w:rPr>
       </w:pPr>
+      <w:r>
+        <w:rPr>
+          <w:noProof/>
+          <w:sz w:val="20"/>
+          <w:szCs w:val="20"/>
+          <w:lang w:val="en-US"/>
+        </w:rPr>
+        <w:drawing>
+          <wp:inline distT="0" distB="0" distL="0" distR="0" wp14:anchorId="7BB550C6" wp14:editId="2554B952">
+            <wp:extent cx="3108325" cy="1676400"/>
+            <wp:effectExtent l="0" t="0" r="3175" b="0"/>
+            <wp:docPr id="2" name="Picture 2"/>
+            <wp:cNvGraphicFramePr>
+              <a:graphicFrameLocks xmlns:a="http://schemas.openxmlformats.org/drawingml/2006/main" noChangeAspect="1"/>
+            </wp:cNvGraphicFramePr>
+            <a:graphic xmlns:a="http://schemas.openxmlformats.org/drawingml/2006/main">
+              <a:graphicData uri="http://schemas.openxmlformats.org/drawingml/2006/picture">
+                <pic:pic xmlns:pic="http://schemas.openxmlformats.org/drawingml/2006/picture">
+                  <pic:nvPicPr>
+                    <pic:cNvPr id="2" name="Screen Shot 2018-03-19 at 2.29.20 PM.png"/>
+                    <pic:cNvPicPr/>
+                  </pic:nvPicPr>
+                  <pic:blipFill>
+                    <a:blip r:embed="rId11"/>
+                    <a:stretch>
+                      <a:fillRect/>
+                    </a:stretch>
+                  </pic:blipFill>
+                  <pic:spPr>
+                    <a:xfrm>
+                      <a:off x="0" y="0"/>
+                      <a:ext cx="3108325" cy="1676400"/>
+                    </a:xfrm>
+                    <a:prstGeom prst="rect">
+                      <a:avLst/>
+                    </a:prstGeom>
+                  </pic:spPr>
+                </pic:pic>
+              </a:graphicData>
+            </a:graphic>
+          </wp:inline>
+        </w:drawing>
+      </w:r>
+      <w:r>
+        <w:rPr>
+          <w:noProof/>
+          <w:sz w:val="20"/>
+          <w:szCs w:val="20"/>
+          <w:lang w:val="en-US"/>
+        </w:rPr>
+        <w:drawing>
+          <wp:inline distT="0" distB="0" distL="0" distR="0" wp14:anchorId="494DEA67" wp14:editId="27D5D765">
+            <wp:extent cx="3108325" cy="1649730"/>
+            <wp:effectExtent l="0" t="0" r="3175" b="1270"/>
+            <wp:docPr id="3" name="Picture 3"/>
+            <wp:cNvGraphicFramePr>
+              <a:graphicFrameLocks xmlns:a="http://schemas.openxmlformats.org/drawingml/2006/main" noChangeAspect="1"/>
+            </wp:cNvGraphicFramePr>
+            <a:graphic xmlns:a="http://schemas.openxmlformats.org/drawingml/2006/main">
+              <a:graphicData uri="http://schemas.openxmlformats.org/drawingml/2006/picture">
+                <pic:pic xmlns:pic="http://schemas.openxmlformats.org/drawingml/2006/picture">
+                  <pic:nvPicPr>
+                    <pic:cNvPr id="3" name="Screen Shot 2018-03-19 at 2.32.52 PM.png"/>
+                    <pic:cNvPicPr/>
+                  </pic:nvPicPr>
+                  <pic:blipFill>
+                    <a:blip r:embed="rId12"/>
+                    <a:stretch>
+                      <a:fillRect/>
+                    </a:stretch>
+                  </pic:blipFill>
+                  <pic:spPr>
+                    <a:xfrm>
+                      <a:off x="0" y="0"/>
+                      <a:ext cx="3108325" cy="1649730"/>
+                    </a:xfrm>
+                    <a:prstGeom prst="rect">
+                      <a:avLst/>
+                    </a:prstGeom>
+                  </pic:spPr>
+                </pic:pic>
+              </a:graphicData>
+            </a:graphic>
+          </wp:inline>
+        </w:drawing>
+      </w:r>
     </w:p>
     <w:p>
       <w:pPr>
         <w:pStyle w:val="Normal1"/>
         <w:jc w:val="both"/>
         <w:rPr>
-          <w:b/>
-          <w:sz w:val="20"/>
-          <w:szCs w:val="20"/>
-        </w:rPr>
-      </w:pPr>
-      <w:r>
-        <w:rPr>
-          <w:b/>
-          <w:sz w:val="20"/>
-          <w:szCs w:val="20"/>
-        </w:rPr>
-        <w:t>5. Preliminary Results</w:t>
-      </w:r>
+          <w:sz w:val="20"/>
+          <w:szCs w:val="20"/>
+        </w:rPr>
+      </w:pPr>
     </w:p>
     <w:p>
       <w:pPr>
@@ -2475,201 +2869,14 @@
           <w:szCs w:val="20"/>
         </w:rPr>
       </w:pPr>
-      <w:r>
-        <w:rPr>
-          <w:sz w:val="20"/>
-          <w:szCs w:val="20"/>
-        </w:rPr>
-        <w:t xml:space="preserve">Thus far, we have </w:t>
-      </w:r>
-      <w:r>
-        <w:rPr>
-          <w:sz w:val="20"/>
-          <w:szCs w:val="20"/>
-        </w:rPr>
-        <w:t>extracted</w:t>
-      </w:r>
-      <w:r>
-        <w:rPr>
-          <w:sz w:val="20"/>
-          <w:szCs w:val="20"/>
-        </w:rPr>
-        <w:t xml:space="preserve"> all</w:t>
-      </w:r>
-      <w:r>
-        <w:rPr>
-          <w:sz w:val="20"/>
-          <w:szCs w:val="20"/>
-        </w:rPr>
-        <w:t xml:space="preserve"> the data</w:t>
-      </w:r>
-      <w:r>
-        <w:rPr>
-          <w:sz w:val="20"/>
-          <w:szCs w:val="20"/>
-        </w:rPr>
-        <w:t xml:space="preserve"> we expect to use</w:t>
-      </w:r>
-      <w:r>
-        <w:rPr>
-          <w:sz w:val="20"/>
-          <w:szCs w:val="20"/>
-        </w:rPr>
-        <w:t xml:space="preserve"> and graphed the financial data. From all the graphs, we can clearly see the financial recessions that occurred in </w:t>
-      </w:r>
-      <w:r>
-        <w:rPr>
-          <w:sz w:val="20"/>
-          <w:szCs w:val="20"/>
-        </w:rPr>
-        <w:t>2000</w:t>
-      </w:r>
-      <w:r>
-        <w:rPr>
-          <w:sz w:val="20"/>
-          <w:szCs w:val="20"/>
-        </w:rPr>
-        <w:t xml:space="preserve"> and 2008</w:t>
-      </w:r>
-      <w:r>
-        <w:rPr>
-          <w:sz w:val="20"/>
-          <w:szCs w:val="20"/>
-        </w:rPr>
-        <w:t>. I</w:t>
-      </w:r>
-      <w:r>
-        <w:rPr>
-          <w:sz w:val="20"/>
-          <w:szCs w:val="20"/>
-        </w:rPr>
-        <w:t>n</w:t>
-      </w:r>
-      <w:r>
-        <w:rPr>
-          <w:sz w:val="20"/>
-          <w:szCs w:val="20"/>
-        </w:rPr>
-        <w:t xml:space="preserve"> particular</w:t>
-      </w:r>
-      <w:r>
-        <w:rPr>
-          <w:sz w:val="20"/>
-          <w:szCs w:val="20"/>
-        </w:rPr>
-        <w:t>, the unempl</w:t>
-      </w:r>
-      <w:r>
-        <w:rPr>
-          <w:sz w:val="20"/>
-          <w:szCs w:val="20"/>
-        </w:rPr>
-        <w:t>o</w:t>
-      </w:r>
-      <w:r>
-        <w:rPr>
-          <w:sz w:val="20"/>
-          <w:szCs w:val="20"/>
-        </w:rPr>
-        <w:t xml:space="preserve">yment data shows dramatic changes in these two periods. </w:t>
-      </w:r>
-      <w:r>
-        <w:rPr>
-          <w:sz w:val="20"/>
-          <w:szCs w:val="20"/>
-        </w:rPr>
-        <w:t xml:space="preserve">Further more, we can see that </w:t>
-      </w:r>
-      <w:r>
-        <w:rPr>
-          <w:sz w:val="20"/>
-          <w:szCs w:val="20"/>
-        </w:rPr>
-        <w:t xml:space="preserve">the period 2010 to 2016 has been more volatile than previous periods. </w:t>
-      </w:r>
-      <w:r>
-        <w:rPr>
-          <w:sz w:val="20"/>
-          <w:szCs w:val="20"/>
-        </w:rPr>
-        <w:t>It will be intrest</w:t>
-      </w:r>
-      <w:r>
-        <w:rPr>
-          <w:sz w:val="20"/>
-          <w:szCs w:val="20"/>
-        </w:rPr>
-        <w:t>ing to see if, when the negative periods</w:t>
-      </w:r>
-      <w:r>
-        <w:rPr>
-          <w:sz w:val="20"/>
-          <w:szCs w:val="20"/>
-        </w:rPr>
-        <w:t xml:space="preserve"> line up with the </w:t>
-      </w:r>
-      <w:r>
-        <w:rPr>
-          <w:sz w:val="20"/>
-          <w:szCs w:val="20"/>
-        </w:rPr>
-        <w:t>deci</w:t>
-      </w:r>
-      <w:r>
-        <w:rPr>
-          <w:sz w:val="20"/>
-          <w:szCs w:val="20"/>
-        </w:rPr>
-        <w:t>sion time for selecting schools</w:t>
-      </w:r>
-      <w:r>
-        <w:rPr>
-          <w:sz w:val="20"/>
-          <w:szCs w:val="20"/>
-        </w:rPr>
-        <w:t xml:space="preserve"> </w:t>
-      </w:r>
-      <w:r>
-        <w:rPr>
-          <w:sz w:val="20"/>
-          <w:szCs w:val="20"/>
-        </w:rPr>
-        <w:t>(</w:t>
-      </w:r>
-      <w:r>
-        <w:rPr>
-          <w:sz w:val="20"/>
-          <w:szCs w:val="20"/>
-        </w:rPr>
-        <w:t>April-May</w:t>
-      </w:r>
-      <w:r>
-        <w:rPr>
-          <w:sz w:val="20"/>
-          <w:szCs w:val="20"/>
-        </w:rPr>
-        <w:t>)</w:t>
-      </w:r>
-      <w:r>
-        <w:rPr>
-          <w:sz w:val="20"/>
-          <w:szCs w:val="20"/>
-        </w:rPr>
-        <w:t xml:space="preserve">, </w:t>
-      </w:r>
-      <w:r>
-        <w:rPr>
-          <w:sz w:val="20"/>
-          <w:szCs w:val="20"/>
-        </w:rPr>
-        <w:t xml:space="preserve">they </w:t>
-      </w:r>
-      <w:r>
-        <w:rPr>
-          <w:sz w:val="20"/>
-          <w:szCs w:val="20"/>
-        </w:rPr>
-        <w:t xml:space="preserve">have any effect on the enrollment rate the following fall. </w:t>
+      <w:bookmarkStart w:id="0" w:name="_GoBack"/>
+      <w:bookmarkEnd w:id="0"/>
+      <w:r>
+        <w:rPr>
+          <w:sz w:val="20"/>
+          <w:szCs w:val="20"/>
+        </w:rPr>
+        <w:t>We were not surprised to find that Unemployment and the general stock market were negatively correlated when considering the same time periods. We will continue to investigate this correlation further, hopefully finding some link between unemployment rates at the time of an individual’s admission to a university and that individual’s likelihood of completing their degree.</w:t>
       </w:r>
     </w:p>
     <w:p>
@@ -2685,6 +2892,7 @@
     <w:p>
       <w:pPr>
         <w:pStyle w:val="Normal1"/>
+        <w:ind w:left="2160" w:hanging="2160"/>
         <w:jc w:val="both"/>
         <w:rPr>
           <w:sz w:val="20"/>
@@ -2693,11 +2901,60 @@
       </w:pPr>
       <w:r>
         <w:rPr>
-          <w:sz w:val="20"/>
-          <w:szCs w:val="20"/>
-          <w:highlight w:val="red"/>
-        </w:rPr>
-        <w:t>SHOULD HAVE SOME MORE INTUITON FROM EDUCATIONAL DATA</w:t>
+          <w:noProof/>
+          <w:sz w:val="20"/>
+          <w:szCs w:val="20"/>
+          <w:lang w:val="en-US"/>
+        </w:rPr>
+        <w:lastRenderedPageBreak/>
+        <w:drawing>
+          <wp:inline distT="0" distB="0" distL="0" distR="0" wp14:anchorId="6B342B16" wp14:editId="273B9182">
+            <wp:extent cx="3101975" cy="2315845"/>
+            <wp:effectExtent l="0" t="0" r="0" b="0"/>
+            <wp:docPr id="1" name="Picture 1" descr="graduation_rate.png"/>
+            <wp:cNvGraphicFramePr>
+              <a:graphicFrameLocks xmlns:a="http://schemas.openxmlformats.org/drawingml/2006/main" noChangeAspect="1"/>
+            </wp:cNvGraphicFramePr>
+            <a:graphic xmlns:a="http://schemas.openxmlformats.org/drawingml/2006/main">
+              <a:graphicData uri="http://schemas.openxmlformats.org/drawingml/2006/picture">
+                <pic:pic xmlns:pic="http://schemas.openxmlformats.org/drawingml/2006/picture">
+                  <pic:nvPicPr>
+                    <pic:cNvPr id="0" name="Picture 2" descr="graduation_rate.png"/>
+                    <pic:cNvPicPr>
+                      <a:picLocks noChangeAspect="1" noChangeArrowheads="1"/>
+                    </pic:cNvPicPr>
+                  </pic:nvPicPr>
+                  <pic:blipFill>
+                    <a:blip r:embed="rId13">
+                      <a:extLst>
+                        <a:ext uri="{28A0092B-C50C-407E-A947-70E740481C1C}">
+                          <a14:useLocalDpi xmlns:a14="http://schemas.microsoft.com/office/drawing/2010/main" val="0"/>
+                        </a:ext>
+                      </a:extLst>
+                    </a:blip>
+                    <a:srcRect/>
+                    <a:stretch>
+                      <a:fillRect/>
+                    </a:stretch>
+                  </pic:blipFill>
+                  <pic:spPr bwMode="auto">
+                    <a:xfrm>
+                      <a:off x="0" y="0"/>
+                      <a:ext cx="3101975" cy="2315845"/>
+                    </a:xfrm>
+                    <a:prstGeom prst="rect">
+                      <a:avLst/>
+                    </a:prstGeom>
+                    <a:noFill/>
+                    <a:ln>
+                      <a:noFill/>
+                    </a:ln>
+                  </pic:spPr>
+                </pic:pic>
+              </a:graphicData>
+            </a:graphic>
+          </wp:inline>
+        </w:drawing>
       </w:r>
     </w:p>
     <w:p>
@@ -2707,25 +2964,91 @@
         <w:rPr>
           <w:sz w:val="20"/>
           <w:szCs w:val="20"/>
-        </w:rPr>
-      </w:pPr>
-    </w:p>
-    <w:p>
-      <w:pPr>
-        <w:pStyle w:val="Normal1"/>
-        <w:jc w:val="both"/>
-        <w:rPr>
-          <w:sz w:val="20"/>
-          <w:szCs w:val="20"/>
-        </w:rPr>
-      </w:pPr>
-      <w:r>
-        <w:rPr>
-          <w:sz w:val="20"/>
-          <w:szCs w:val="20"/>
-          <w:highlight w:val="red"/>
-        </w:rPr>
-        <w:t>INCLUDE SOME GRAPHS WITH COMMENTS</w:t>
+          <w:lang w:eastAsia="zh-CN"/>
+        </w:rPr>
+      </w:pPr>
+      <w:r>
+        <w:rPr>
+          <w:sz w:val="20"/>
+          <w:szCs w:val="20"/>
+        </w:rPr>
+        <w:t xml:space="preserve">We have summed the </w:t>
+      </w:r>
+      <w:r>
+        <w:rPr>
+          <w:sz w:val="20"/>
+          <w:szCs w:val="20"/>
+        </w:rPr>
+        <w:t xml:space="preserve">graduation rate </w:t>
+      </w:r>
+      <w:r>
+        <w:rPr>
+          <w:sz w:val="20"/>
+          <w:szCs w:val="20"/>
+        </w:rPr>
+        <w:t xml:space="preserve">by year </w:t>
+      </w:r>
+      <w:r>
+        <w:rPr>
+          <w:sz w:val="20"/>
+          <w:szCs w:val="20"/>
+        </w:rPr>
+        <w:t xml:space="preserve">over </w:t>
+      </w:r>
+      <w:r>
+        <w:rPr>
+          <w:color w:val="000000" w:themeColor="text1"/>
+          <w:sz w:val="20"/>
+          <w:szCs w:val="20"/>
+        </w:rPr>
+        <w:t xml:space="preserve">2188 </w:t>
+      </w:r>
+      <w:r>
+        <w:rPr>
+          <w:color w:val="000000" w:themeColor="text1"/>
+          <w:sz w:val="20"/>
+          <w:szCs w:val="20"/>
+        </w:rPr>
+        <w:t>institutions</w:t>
+      </w:r>
+      <w:r>
+        <w:rPr>
+          <w:color w:val="000000" w:themeColor="text1"/>
+          <w:sz w:val="20"/>
+          <w:szCs w:val="20"/>
+        </w:rPr>
+        <w:t xml:space="preserve">. We will further analyze the plummet between year 1999 </w:t>
+      </w:r>
+      <w:r>
+        <w:rPr>
+          <w:sz w:val="20"/>
+          <w:szCs w:val="20"/>
+        </w:rPr>
+        <w:t xml:space="preserve">and 2002 because it could be data loss during data collection. We will also investigate the relation between graduation rate, enrollment rate and  </w:t>
+      </w:r>
+      <w:r>
+        <w:rPr>
+          <w:sz w:val="20"/>
+          <w:szCs w:val="20"/>
+          <w:lang w:val="en-US"/>
+        </w:rPr>
+        <w:t>student aid.</w:t>
+      </w:r>
+      <w:r>
+        <w:rPr>
+          <w:sz w:val="20"/>
+          <w:szCs w:val="20"/>
+          <w:lang w:val="en-US"/>
+        </w:rPr>
+        <w:t xml:space="preserve"> </w:t>
+      </w:r>
+      <w:r>
+        <w:rPr>
+          <w:sz w:val="20"/>
+          <w:szCs w:val="20"/>
+          <w:lang w:val="en-US"/>
+        </w:rPr>
+        <w:t xml:space="preserve">As we can see in the graph, graduation rate at 1988-1999, 2001-2001and 2007-2009 are critical points, which could be linked to the economy. </w:t>
       </w:r>
     </w:p>
     <w:p>
@@ -3420,7 +3743,7 @@
 </file>
 
 <file path=word/endnotes.xml><?xml version="1.0" encoding="utf-8"?>
-<w:endnotes xmlns:wpc="http://schemas.microsoft.com/office/word/2010/wordprocessingCanvas" xmlns:cx="http://schemas.microsoft.com/office/drawing/2014/chartex" xmlns:cx1="http://schemas.microsoft.com/office/drawing/2015/9/8/chartex" xmlns:cx2="http://schemas.microsoft.com/office/drawing/2015/10/21/chartex" xmlns:cx3="http://schemas.microsoft.com/office/drawing/2016/5/9/chartex" xmlns:cx4="http://schemas.microsoft.com/office/drawing/2016/5/10/chartex" xmlns:cx5="http://schemas.microsoft.com/office/drawing/2016/5/11/chartex" xmlns:cx6="http://schemas.microsoft.com/office/drawing/2016/5/12/chartex" xmlns:cx7="http://schemas.microsoft.com/office/drawing/2016/5/13/chartex" xmlns:cx8="http://schemas.microsoft.com/office/drawing/2016/5/14/chartex" xmlns:mc="http://schemas.openxmlformats.org/markup-compatibility/2006" xmlns:aink="http://schemas.microsoft.com/office/drawing/2016/ink" xmlns:am3d="http://schemas.microsoft.com/office/drawing/2017/model3d" xmlns:o="urn:schemas-microsoft-com:office:office" xmlns:r="http://schemas.openxmlformats.org/officeDocument/2006/relationships" xmlns:m="http://schemas.openxmlformats.org/officeDocument/2006/math" xmlns:v="urn:schemas-microsoft-com:vml" xmlns:wp14="http://schemas.microsoft.com/office/word/2010/wordprocessingDrawing" xmlns:wp="http://schemas.openxmlformats.org/drawingml/2006/wordprocessingDrawing" xmlns:w10="urn:schemas-microsoft-com:office:word" xmlns:w="http://schemas.openxmlformats.org/wordprocessingml/2006/main" xmlns:w14="http://schemas.microsoft.com/office/word/2010/wordml" xmlns:w15="http://schemas.microsoft.com/office/word/2012/wordml" xmlns:w16cid="http://schemas.microsoft.com/office/word/2016/wordml/cid" xmlns:w16se="http://schemas.microsoft.com/office/word/2015/wordml/symex" xmlns:wpg="http://schemas.microsoft.com/office/word/2010/wordprocessingGroup" xmlns:wpi="http://schemas.microsoft.com/office/word/2010/wordprocessingInk" xmlns:wne="http://schemas.microsoft.com/office/word/2006/wordml" xmlns:wps="http://schemas.microsoft.com/office/word/2010/wordprocessingShape" mc:Ignorable="w14 w15 w16se w16cid wp14">
+<w:endnotes xmlns:wpc="http://schemas.microsoft.com/office/word/2010/wordprocessingCanvas" xmlns:mo="http://schemas.microsoft.com/office/mac/office/2008/main" xmlns:mc="http://schemas.openxmlformats.org/markup-compatibility/2006" xmlns:mv="urn:schemas-microsoft-com:mac:vml" xmlns:o="urn:schemas-microsoft-com:office:office" xmlns:r="http://schemas.openxmlformats.org/officeDocument/2006/relationships" xmlns:m="http://schemas.openxmlformats.org/officeDocument/2006/math" xmlns:v="urn:schemas-microsoft-com:vml" xmlns:wp14="http://schemas.microsoft.com/office/word/2010/wordprocessingDrawing" xmlns:wp="http://schemas.openxmlformats.org/drawingml/2006/wordprocessingDrawing" xmlns:w10="urn:schemas-microsoft-com:office:word" xmlns:w="http://schemas.openxmlformats.org/wordprocessingml/2006/main" xmlns:w14="http://schemas.microsoft.com/office/word/2010/wordml" xmlns:wpg="http://schemas.microsoft.com/office/word/2010/wordprocessingGroup" xmlns:wpi="http://schemas.microsoft.com/office/word/2010/wordprocessingInk" xmlns:wne="http://schemas.microsoft.com/office/word/2006/wordml" xmlns:wps="http://schemas.microsoft.com/office/word/2010/wordprocessingShape" mc:Ignorable="w14 wp14">
   <w:endnote w:type="separator" w:id="-1">
     <w:p>
       <w:pPr>
@@ -3445,7 +3768,7 @@
 </file>
 
 <file path=word/footnotes.xml><?xml version="1.0" encoding="utf-8"?>
-<w:footnotes xmlns:wpc="http://schemas.microsoft.com/office/word/2010/wordprocessingCanvas" xmlns:cx="http://schemas.microsoft.com/office/drawing/2014/chartex" xmlns:cx1="http://schemas.microsoft.com/office/drawing/2015/9/8/chartex" xmlns:cx2="http://schemas.microsoft.com/office/drawing/2015/10/21/chartex" xmlns:cx3="http://schemas.microsoft.com/office/drawing/2016/5/9/chartex" xmlns:cx4="http://schemas.microsoft.com/office/drawing/2016/5/10/chartex" xmlns:cx5="http://schemas.microsoft.com/office/drawing/2016/5/11/chartex" xmlns:cx6="http://schemas.microsoft.com/office/drawing/2016/5/12/chartex" xmlns:cx7="http://schemas.microsoft.com/office/drawing/2016/5/13/chartex" xmlns:cx8="http://schemas.microsoft.com/office/drawing/2016/5/14/chartex" xmlns:mc="http://schemas.openxmlformats.org/markup-compatibility/2006" xmlns:aink="http://schemas.microsoft.com/office/drawing/2016/ink" xmlns:am3d="http://schemas.microsoft.com/office/drawing/2017/model3d" xmlns:o="urn:schemas-microsoft-com:office:office" xmlns:r="http://schemas.openxmlformats.org/officeDocument/2006/relationships" xmlns:m="http://schemas.openxmlformats.org/officeDocument/2006/math" xmlns:v="urn:schemas-microsoft-com:vml" xmlns:wp14="http://schemas.microsoft.com/office/word/2010/wordprocessingDrawing" xmlns:wp="http://schemas.openxmlformats.org/drawingml/2006/wordprocessingDrawing" xmlns:w10="urn:schemas-microsoft-com:office:word" xmlns:w="http://schemas.openxmlformats.org/wordprocessingml/2006/main" xmlns:w14="http://schemas.microsoft.com/office/word/2010/wordml" xmlns:w15="http://schemas.microsoft.com/office/word/2012/wordml" xmlns:w16cid="http://schemas.microsoft.com/office/word/2016/wordml/cid" xmlns:w16se="http://schemas.microsoft.com/office/word/2015/wordml/symex" xmlns:wpg="http://schemas.microsoft.com/office/word/2010/wordprocessingGroup" xmlns:wpi="http://schemas.microsoft.com/office/word/2010/wordprocessingInk" xmlns:wne="http://schemas.microsoft.com/office/word/2006/wordml" xmlns:wps="http://schemas.microsoft.com/office/word/2010/wordprocessingShape" mc:Ignorable="w14 w15 w16se w16cid wp14">
+<w:footnotes xmlns:wpc="http://schemas.microsoft.com/office/word/2010/wordprocessingCanvas" xmlns:mo="http://schemas.microsoft.com/office/mac/office/2008/main" xmlns:mc="http://schemas.openxmlformats.org/markup-compatibility/2006" xmlns:mv="urn:schemas-microsoft-com:mac:vml" xmlns:o="urn:schemas-microsoft-com:office:office" xmlns:r="http://schemas.openxmlformats.org/officeDocument/2006/relationships" xmlns:m="http://schemas.openxmlformats.org/officeDocument/2006/math" xmlns:v="urn:schemas-microsoft-com:vml" xmlns:wp14="http://schemas.microsoft.com/office/word/2010/wordprocessingDrawing" xmlns:wp="http://schemas.openxmlformats.org/drawingml/2006/wordprocessingDrawing" xmlns:w10="urn:schemas-microsoft-com:office:word" xmlns:w="http://schemas.openxmlformats.org/wordprocessingml/2006/main" xmlns:w14="http://schemas.microsoft.com/office/word/2010/wordml" xmlns:wpg="http://schemas.microsoft.com/office/word/2010/wordprocessingGroup" xmlns:wpi="http://schemas.microsoft.com/office/word/2010/wordprocessingInk" xmlns:wne="http://schemas.microsoft.com/office/word/2006/wordml" xmlns:wps="http://schemas.microsoft.com/office/word/2010/wordprocessingShape" mc:Ignorable="w14 wp14">
   <w:footnote w:type="separator" w:id="-1">
     <w:p>
       <w:pPr>
@@ -3470,7 +3793,7 @@
 </file>
 
 <file path=word/header1.xml><?xml version="1.0" encoding="utf-8"?>
-<w:hdr xmlns:wpc="http://schemas.microsoft.com/office/word/2010/wordprocessingCanvas" xmlns:cx="http://schemas.microsoft.com/office/drawing/2014/chartex" xmlns:cx1="http://schemas.microsoft.com/office/drawing/2015/9/8/chartex" xmlns:cx2="http://schemas.microsoft.com/office/drawing/2015/10/21/chartex" xmlns:cx3="http://schemas.microsoft.com/office/drawing/2016/5/9/chartex" xmlns:cx4="http://schemas.microsoft.com/office/drawing/2016/5/10/chartex" xmlns:cx5="http://schemas.microsoft.com/office/drawing/2016/5/11/chartex" xmlns:cx6="http://schemas.microsoft.com/office/drawing/2016/5/12/chartex" xmlns:cx7="http://schemas.microsoft.com/office/drawing/2016/5/13/chartex" xmlns:cx8="http://schemas.microsoft.com/office/drawing/2016/5/14/chartex" xmlns:mc="http://schemas.openxmlformats.org/markup-compatibility/2006" xmlns:aink="http://schemas.microsoft.com/office/drawing/2016/ink" xmlns:am3d="http://schemas.microsoft.com/office/drawing/2017/model3d" xmlns:o="urn:schemas-microsoft-com:office:office" xmlns:r="http://schemas.openxmlformats.org/officeDocument/2006/relationships" xmlns:m="http://schemas.openxmlformats.org/officeDocument/2006/math" xmlns:v="urn:schemas-microsoft-com:vml" xmlns:wp14="http://schemas.microsoft.com/office/word/2010/wordprocessingDrawing" xmlns:wp="http://schemas.openxmlformats.org/drawingml/2006/wordprocessingDrawing" xmlns:w10="urn:schemas-microsoft-com:office:word" xmlns:w="http://schemas.openxmlformats.org/wordprocessingml/2006/main" xmlns:w14="http://schemas.microsoft.com/office/word/2010/wordml" xmlns:w15="http://schemas.microsoft.com/office/word/2012/wordml" xmlns:w16cid="http://schemas.microsoft.com/office/word/2016/wordml/cid" xmlns:w16se="http://schemas.microsoft.com/office/word/2015/wordml/symex" xmlns:wpg="http://schemas.microsoft.com/office/word/2010/wordprocessingGroup" xmlns:wpi="http://schemas.microsoft.com/office/word/2010/wordprocessingInk" xmlns:wne="http://schemas.microsoft.com/office/word/2006/wordml" xmlns:wps="http://schemas.microsoft.com/office/word/2010/wordprocessingShape" mc:Ignorable="w14 w15 w16se w16cid wp14">
+<w:hdr xmlns:wpc="http://schemas.microsoft.com/office/word/2010/wordprocessingCanvas" xmlns:mo="http://schemas.microsoft.com/office/mac/office/2008/main" xmlns:mc="http://schemas.openxmlformats.org/markup-compatibility/2006" xmlns:mv="urn:schemas-microsoft-com:mac:vml" xmlns:o="urn:schemas-microsoft-com:office:office" xmlns:r="http://schemas.openxmlformats.org/officeDocument/2006/relationships" xmlns:m="http://schemas.openxmlformats.org/officeDocument/2006/math" xmlns:v="urn:schemas-microsoft-com:vml" xmlns:wp14="http://schemas.microsoft.com/office/word/2010/wordprocessingDrawing" xmlns:wp="http://schemas.openxmlformats.org/drawingml/2006/wordprocessingDrawing" xmlns:w10="urn:schemas-microsoft-com:office:word" xmlns:w="http://schemas.openxmlformats.org/wordprocessingml/2006/main" xmlns:w14="http://schemas.microsoft.com/office/word/2010/wordml" xmlns:wpg="http://schemas.microsoft.com/office/word/2010/wordprocessingGroup" xmlns:wpi="http://schemas.microsoft.com/office/word/2010/wordprocessingInk" xmlns:wne="http://schemas.microsoft.com/office/word/2006/wordml" xmlns:wps="http://schemas.microsoft.com/office/word/2010/wordprocessingShape" mc:Ignorable="w14 wp14">
   <w:p>
     <w:pPr>
       <w:pStyle w:val="Normal1"/>
@@ -3491,8 +3814,8 @@
 </file>
 
 <file path=word/numbering.xml><?xml version="1.0" encoding="utf-8"?>
-<w:numbering xmlns:wpc="http://schemas.microsoft.com/office/word/2010/wordprocessingCanvas" xmlns:cx="http://schemas.microsoft.com/office/drawing/2014/chartex" xmlns:cx1="http://schemas.microsoft.com/office/drawing/2015/9/8/chartex" xmlns:cx2="http://schemas.microsoft.com/office/drawing/2015/10/21/chartex" xmlns:cx3="http://schemas.microsoft.com/office/drawing/2016/5/9/chartex" xmlns:cx4="http://schemas.microsoft.com/office/drawing/2016/5/10/chartex" xmlns:cx5="http://schemas.microsoft.com/office/drawing/2016/5/11/chartex" xmlns:cx6="http://schemas.microsoft.com/office/drawing/2016/5/12/chartex" xmlns:cx7="http://schemas.microsoft.com/office/drawing/2016/5/13/chartex" xmlns:cx8="http://schemas.microsoft.com/office/drawing/2016/5/14/chartex" xmlns:mc="http://schemas.openxmlformats.org/markup-compatibility/2006" xmlns:aink="http://schemas.microsoft.com/office/drawing/2016/ink" xmlns:am3d="http://schemas.microsoft.com/office/drawing/2017/model3d" xmlns:o="urn:schemas-microsoft-com:office:office" xmlns:r="http://schemas.openxmlformats.org/officeDocument/2006/relationships" xmlns:m="http://schemas.openxmlformats.org/officeDocument/2006/math" xmlns:v="urn:schemas-microsoft-com:vml" xmlns:wp14="http://schemas.microsoft.com/office/word/2010/wordprocessingDrawing" xmlns:wp="http://schemas.openxmlformats.org/drawingml/2006/wordprocessingDrawing" xmlns:w10="urn:schemas-microsoft-com:office:word" xmlns:w="http://schemas.openxmlformats.org/wordprocessingml/2006/main" xmlns:w14="http://schemas.microsoft.com/office/word/2010/wordml" xmlns:w15="http://schemas.microsoft.com/office/word/2012/wordml" xmlns:w16cid="http://schemas.microsoft.com/office/word/2016/wordml/cid" xmlns:w16se="http://schemas.microsoft.com/office/word/2015/wordml/symex" xmlns:wpg="http://schemas.microsoft.com/office/word/2010/wordprocessingGroup" xmlns:wpi="http://schemas.microsoft.com/office/word/2010/wordprocessingInk" xmlns:wne="http://schemas.microsoft.com/office/word/2006/wordml" xmlns:wps="http://schemas.microsoft.com/office/word/2010/wordprocessingShape" mc:Ignorable="w14 w15 w16se w16cid wp14">
-  <w:abstractNum w:abstractNumId="0" w15:restartNumberingAfterBreak="0">
+<w:numbering xmlns:wpc="http://schemas.microsoft.com/office/word/2010/wordprocessingCanvas" xmlns:mo="http://schemas.microsoft.com/office/mac/office/2008/main" xmlns:mc="http://schemas.openxmlformats.org/markup-compatibility/2006" xmlns:mv="urn:schemas-microsoft-com:mac:vml" xmlns:o="urn:schemas-microsoft-com:office:office" xmlns:r="http://schemas.openxmlformats.org/officeDocument/2006/relationships" xmlns:m="http://schemas.openxmlformats.org/officeDocument/2006/math" xmlns:v="urn:schemas-microsoft-com:vml" xmlns:wp14="http://schemas.microsoft.com/office/word/2010/wordprocessingDrawing" xmlns:wp="http://schemas.openxmlformats.org/drawingml/2006/wordprocessingDrawing" xmlns:w10="urn:schemas-microsoft-com:office:word" xmlns:w="http://schemas.openxmlformats.org/wordprocessingml/2006/main" xmlns:w14="http://schemas.microsoft.com/office/word/2010/wordml" xmlns:wpg="http://schemas.microsoft.com/office/word/2010/wordprocessingGroup" xmlns:wpi="http://schemas.microsoft.com/office/word/2010/wordprocessingInk" xmlns:wne="http://schemas.microsoft.com/office/word/2006/wordml" xmlns:wps="http://schemas.microsoft.com/office/word/2010/wordprocessingShape" mc:Ignorable="w14 wp14">
+  <w:abstractNum w:abstractNumId="0">
     <w:nsid w:val="6BDD54CB"/>
     <w:multiLevelType w:val="multilevel"/>
     <w:tmpl w:val="746CE940"/>
@@ -3612,11 +3935,11 @@
 </file>
 
 <file path=word/styles.xml><?xml version="1.0" encoding="utf-8"?>
-<w:styles xmlns:mc="http://schemas.openxmlformats.org/markup-compatibility/2006" xmlns:r="http://schemas.openxmlformats.org/officeDocument/2006/relationships" xmlns:w="http://schemas.openxmlformats.org/wordprocessingml/2006/main" xmlns:w14="http://schemas.microsoft.com/office/word/2010/wordml" xmlns:w15="http://schemas.microsoft.com/office/word/2012/wordml" xmlns:w16cid="http://schemas.microsoft.com/office/word/2016/wordml/cid" xmlns:w16se="http://schemas.microsoft.com/office/word/2015/wordml/symex" mc:Ignorable="w14 w15 w16se w16cid">
+<w:styles xmlns:mc="http://schemas.openxmlformats.org/markup-compatibility/2006" xmlns:r="http://schemas.openxmlformats.org/officeDocument/2006/relationships" xmlns:w="http://schemas.openxmlformats.org/wordprocessingml/2006/main" xmlns:w14="http://schemas.microsoft.com/office/word/2010/wordml" mc:Ignorable="w14">
   <w:docDefaults>
     <w:rPrDefault>
       <w:rPr>
-        <w:rFonts w:ascii="Arial" w:eastAsia="Arial" w:hAnsi="Arial" w:cs="Arial"/>
+        <w:rFonts w:ascii="Arial" w:eastAsia="宋体" w:hAnsi="Arial" w:cs="Arial"/>
         <w:color w:val="000000"/>
         <w:sz w:val="22"/>
         <w:szCs w:val="22"/>
@@ -3636,377 +3959,153 @@
       </w:pPr>
     </w:pPrDefault>
   </w:docDefaults>
-  <w:latentStyles w:defLockedState="0" w:defUIPriority="99" w:defSemiHidden="0" w:defUnhideWhenUsed="0" w:defQFormat="0" w:count="375">
-    <w:lsdException w:name="Normal" w:uiPriority="0" w:qFormat="1"/>
-    <w:lsdException w:name="heading 1" w:uiPriority="9" w:qFormat="1"/>
-    <w:lsdException w:name="heading 2" w:semiHidden="1" w:uiPriority="9" w:unhideWhenUsed="1" w:qFormat="1"/>
-    <w:lsdException w:name="heading 3" w:semiHidden="1" w:uiPriority="9" w:unhideWhenUsed="1" w:qFormat="1"/>
-    <w:lsdException w:name="heading 4" w:semiHidden="1" w:uiPriority="9" w:unhideWhenUsed="1" w:qFormat="1"/>
-    <w:lsdException w:name="heading 5" w:semiHidden="1" w:uiPriority="9" w:unhideWhenUsed="1" w:qFormat="1"/>
-    <w:lsdException w:name="heading 6" w:semiHidden="1" w:uiPriority="9" w:unhideWhenUsed="1" w:qFormat="1"/>
-    <w:lsdException w:name="heading 7" w:semiHidden="1" w:uiPriority="9" w:unhideWhenUsed="1" w:qFormat="1"/>
-    <w:lsdException w:name="heading 8" w:semiHidden="1" w:uiPriority="9" w:unhideWhenUsed="1" w:qFormat="1"/>
-    <w:lsdException w:name="heading 9" w:semiHidden="1" w:uiPriority="9" w:unhideWhenUsed="1" w:qFormat="1"/>
-    <w:lsdException w:name="index 1" w:semiHidden="1" w:unhideWhenUsed="1"/>
-    <w:lsdException w:name="index 2" w:semiHidden="1" w:unhideWhenUsed="1"/>
-    <w:lsdException w:name="index 3" w:semiHidden="1" w:unhideWhenUsed="1"/>
-    <w:lsdException w:name="index 4" w:semiHidden="1" w:unhideWhenUsed="1"/>
-    <w:lsdException w:name="index 5" w:semiHidden="1" w:unhideWhenUsed="1"/>
-    <w:lsdException w:name="index 6" w:semiHidden="1" w:unhideWhenUsed="1"/>
-    <w:lsdException w:name="index 7" w:semiHidden="1" w:unhideWhenUsed="1"/>
-    <w:lsdException w:name="index 8" w:semiHidden="1" w:unhideWhenUsed="1"/>
-    <w:lsdException w:name="index 9" w:semiHidden="1" w:unhideWhenUsed="1"/>
-    <w:lsdException w:name="toc 1" w:semiHidden="1" w:uiPriority="39" w:unhideWhenUsed="1"/>
-    <w:lsdException w:name="toc 2" w:semiHidden="1" w:uiPriority="39" w:unhideWhenUsed="1"/>
-    <w:lsdException w:name="toc 3" w:semiHidden="1" w:uiPriority="39" w:unhideWhenUsed="1"/>
-    <w:lsdException w:name="toc 4" w:semiHidden="1" w:uiPriority="39" w:unhideWhenUsed="1"/>
-    <w:lsdException w:name="toc 5" w:semiHidden="1" w:uiPriority="39" w:unhideWhenUsed="1"/>
-    <w:lsdException w:name="toc 6" w:semiHidden="1" w:uiPriority="39" w:unhideWhenUsed="1"/>
-    <w:lsdException w:name="toc 7" w:semiHidden="1" w:uiPriority="39" w:unhideWhenUsed="1"/>
-    <w:lsdException w:name="toc 8" w:semiHidden="1" w:uiPriority="39" w:unhideWhenUsed="1"/>
-    <w:lsdException w:name="toc 9" w:semiHidden="1" w:uiPriority="39" w:unhideWhenUsed="1"/>
-    <w:lsdException w:name="Normal Indent" w:semiHidden="1" w:unhideWhenUsed="1"/>
-    <w:lsdException w:name="footnote text" w:semiHidden="1" w:unhideWhenUsed="1"/>
-    <w:lsdException w:name="annotation text" w:semiHidden="1" w:unhideWhenUsed="1"/>
-    <w:lsdException w:name="header" w:semiHidden="1" w:unhideWhenUsed="1"/>
-    <w:lsdException w:name="footer" w:semiHidden="1" w:unhideWhenUsed="1"/>
-    <w:lsdException w:name="index heading" w:semiHidden="1" w:unhideWhenUsed="1"/>
-    <w:lsdException w:name="caption" w:semiHidden="1" w:uiPriority="35" w:unhideWhenUsed="1" w:qFormat="1"/>
-    <w:lsdException w:name="table of figures" w:semiHidden="1" w:unhideWhenUsed="1"/>
-    <w:lsdException w:name="envelope address" w:semiHidden="1" w:unhideWhenUsed="1"/>
-    <w:lsdException w:name="envelope return" w:semiHidden="1" w:unhideWhenUsed="1"/>
-    <w:lsdException w:name="footnote reference" w:semiHidden="1" w:unhideWhenUsed="1"/>
-    <w:lsdException w:name="annotation reference" w:semiHidden="1" w:unhideWhenUsed="1"/>
-    <w:lsdException w:name="line number" w:semiHidden="1" w:unhideWhenUsed="1"/>
-    <w:lsdException w:name="page number" w:semiHidden="1" w:unhideWhenUsed="1"/>
-    <w:lsdException w:name="endnote reference" w:semiHidden="1" w:unhideWhenUsed="1"/>
-    <w:lsdException w:name="endnote text" w:semiHidden="1" w:unhideWhenUsed="1"/>
-    <w:lsdException w:name="table of authorities" w:semiHidden="1" w:unhideWhenUsed="1"/>
-    <w:lsdException w:name="macro" w:semiHidden="1" w:unhideWhenUsed="1"/>
-    <w:lsdException w:name="toa heading" w:semiHidden="1" w:unhideWhenUsed="1"/>
-    <w:lsdException w:name="List" w:semiHidden="1" w:unhideWhenUsed="1"/>
-    <w:lsdException w:name="List Bullet" w:semiHidden="1" w:unhideWhenUsed="1"/>
-    <w:lsdException w:name="List Number" w:semiHidden="1" w:unhideWhenUsed="1"/>
-    <w:lsdException w:name="List 2" w:semiHidden="1" w:unhideWhenUsed="1"/>
-    <w:lsdException w:name="List 3" w:semiHidden="1" w:unhideWhenUsed="1"/>
-    <w:lsdException w:name="List 4" w:semiHidden="1" w:unhideWhenUsed="1"/>
-    <w:lsdException w:name="List 5" w:semiHidden="1" w:unhideWhenUsed="1"/>
-    <w:lsdException w:name="List Bullet 2" w:semiHidden="1" w:unhideWhenUsed="1"/>
-    <w:lsdException w:name="List Bullet 3" w:semiHidden="1" w:unhideWhenUsed="1"/>
-    <w:lsdException w:name="List Bullet 4" w:semiHidden="1" w:unhideWhenUsed="1"/>
-    <w:lsdException w:name="List Bullet 5" w:semiHidden="1" w:unhideWhenUsed="1"/>
-    <w:lsdException w:name="List Number 2" w:semiHidden="1" w:unhideWhenUsed="1"/>
-    <w:lsdException w:name="List Number 3" w:semiHidden="1" w:unhideWhenUsed="1"/>
-    <w:lsdException w:name="List Number 4" w:semiHidden="1" w:unhideWhenUsed="1"/>
-    <w:lsdException w:name="List Number 5" w:semiHidden="1" w:unhideWhenUsed="1"/>
-    <w:lsdException w:name="Title" w:uiPriority="10" w:qFormat="1"/>
-    <w:lsdException w:name="Closing" w:semiHidden="1" w:unhideWhenUsed="1"/>
-    <w:lsdException w:name="Signature" w:semiHidden="1" w:unhideWhenUsed="1"/>
-    <w:lsdException w:name="Default Paragraph Font" w:semiHidden="1" w:uiPriority="1" w:unhideWhenUsed="1"/>
-    <w:lsdException w:name="Body Text" w:semiHidden="1" w:unhideWhenUsed="1"/>
-    <w:lsdException w:name="Body Text Indent" w:semiHidden="1" w:unhideWhenUsed="1"/>
-    <w:lsdException w:name="List Continue" w:semiHidden="1" w:unhideWhenUsed="1"/>
-    <w:lsdException w:name="List Continue 2" w:semiHidden="1" w:unhideWhenUsed="1"/>
-    <w:lsdException w:name="List Continue 3" w:semiHidden="1" w:unhideWhenUsed="1"/>
-    <w:lsdException w:name="List Continue 4" w:semiHidden="1" w:unhideWhenUsed="1"/>
-    <w:lsdException w:name="List Continue 5" w:semiHidden="1" w:unhideWhenUsed="1"/>
-    <w:lsdException w:name="Message Header" w:semiHidden="1" w:unhideWhenUsed="1"/>
-    <w:lsdException w:name="Subtitle" w:uiPriority="11" w:qFormat="1"/>
-    <w:lsdException w:name="Salutation" w:semiHidden="1" w:unhideWhenUsed="1"/>
-    <w:lsdException w:name="Date" w:semiHidden="1" w:unhideWhenUsed="1"/>
-    <w:lsdException w:name="Body Text First Indent" w:semiHidden="1" w:unhideWhenUsed="1"/>
-    <w:lsdException w:name="Body Text First Indent 2" w:semiHidden="1" w:unhideWhenUsed="1"/>
-    <w:lsdException w:name="Note Heading" w:semiHidden="1" w:unhideWhenUsed="1"/>
-    <w:lsdException w:name="Body Text 2" w:semiHidden="1" w:unhideWhenUsed="1"/>
-    <w:lsdException w:name="Body Text 3" w:semiHidden="1" w:unhideWhenUsed="1"/>
-    <w:lsdException w:name="Body Text Indent 2" w:semiHidden="1" w:unhideWhenUsed="1"/>
-    <w:lsdException w:name="Body Text Indent 3" w:semiHidden="1" w:unhideWhenUsed="1"/>
-    <w:lsdException w:name="Block Text" w:semiHidden="1" w:unhideWhenUsed="1"/>
-    <w:lsdException w:name="Hyperlink" w:semiHidden="1" w:unhideWhenUsed="1"/>
-    <w:lsdException w:name="FollowedHyperlink" w:semiHidden="1" w:unhideWhenUsed="1"/>
-    <w:lsdException w:name="Strong" w:uiPriority="22" w:qFormat="1"/>
-    <w:lsdException w:name="Emphasis" w:uiPriority="20" w:qFormat="1"/>
-    <w:lsdException w:name="Document Map" w:semiHidden="1" w:unhideWhenUsed="1"/>
-    <w:lsdException w:name="Plain Text" w:semiHidden="1" w:unhideWhenUsed="1"/>
-    <w:lsdException w:name="E-mail Signature" w:semiHidden="1" w:unhideWhenUsed="1"/>
-    <w:lsdException w:name="HTML Top of Form" w:semiHidden="1" w:unhideWhenUsed="1"/>
-    <w:lsdException w:name="HTML Bottom of Form" w:semiHidden="1" w:unhideWhenUsed="1"/>
-    <w:lsdException w:name="Normal (Web)" w:semiHidden="1" w:unhideWhenUsed="1"/>
-    <w:lsdException w:name="HTML Acronym" w:semiHidden="1" w:unhideWhenUsed="1"/>
-    <w:lsdException w:name="HTML Address" w:semiHidden="1" w:unhideWhenUsed="1"/>
-    <w:lsdException w:name="HTML Cite" w:semiHidden="1" w:unhideWhenUsed="1"/>
-    <w:lsdException w:name="HTML Code" w:semiHidden="1" w:unhideWhenUsed="1"/>
-    <w:lsdException w:name="HTML Definition" w:semiHidden="1" w:unhideWhenUsed="1"/>
-    <w:lsdException w:name="HTML Keyboard" w:semiHidden="1" w:unhideWhenUsed="1"/>
-    <w:lsdException w:name="HTML Preformatted" w:semiHidden="1" w:unhideWhenUsed="1"/>
-    <w:lsdException w:name="HTML Sample" w:semiHidden="1" w:unhideWhenUsed="1"/>
-    <w:lsdException w:name="HTML Typewriter" w:semiHidden="1" w:unhideWhenUsed="1"/>
-    <w:lsdException w:name="HTML Variable" w:semiHidden="1" w:unhideWhenUsed="1"/>
-    <w:lsdException w:name="Normal Table" w:semiHidden="1" w:unhideWhenUsed="1"/>
-    <w:lsdException w:name="annotation subject" w:semiHidden="1" w:unhideWhenUsed="1"/>
-    <w:lsdException w:name="No List" w:semiHidden="1" w:unhideWhenUsed="1"/>
-    <w:lsdException w:name="Outline List 1" w:semiHidden="1" w:unhideWhenUsed="1"/>
-    <w:lsdException w:name="Outline List 2" w:semiHidden="1" w:unhideWhenUsed="1"/>
-    <w:lsdException w:name="Outline List 3" w:semiHidden="1" w:unhideWhenUsed="1"/>
-    <w:lsdException w:name="Table Simple 1" w:semiHidden="1" w:unhideWhenUsed="1"/>
-    <w:lsdException w:name="Table Simple 2" w:semiHidden="1" w:unhideWhenUsed="1"/>
-    <w:lsdException w:name="Table Simple 3" w:semiHidden="1" w:unhideWhenUsed="1"/>
-    <w:lsdException w:name="Table Classic 1" w:semiHidden="1" w:unhideWhenUsed="1"/>
-    <w:lsdException w:name="Table Classic 2" w:semiHidden="1" w:unhideWhenUsed="1"/>
-    <w:lsdException w:name="Table Classic 3" w:semiHidden="1" w:unhideWhenUsed="1"/>
-    <w:lsdException w:name="Table Classic 4" w:semiHidden="1" w:unhideWhenUsed="1"/>
-    <w:lsdException w:name="Table Colorful 1" w:semiHidden="1" w:unhideWhenUsed="1"/>
-    <w:lsdException w:name="Table Colorful 2" w:semiHidden="1" w:unhideWhenUsed="1"/>
-    <w:lsdException w:name="Table Colorful 3" w:semiHidden="1" w:unhideWhenUsed="1"/>
-    <w:lsdException w:name="Table Columns 1" w:semiHidden="1" w:unhideWhenUsed="1"/>
-    <w:lsdException w:name="Table Columns 2" w:semiHidden="1" w:unhideWhenUsed="1"/>
-    <w:lsdException w:name="Table Columns 3" w:semiHidden="1" w:unhideWhenUsed="1"/>
-    <w:lsdException w:name="Table Columns 4" w:semiHidden="1" w:unhideWhenUsed="1"/>
-    <w:lsdException w:name="Table Columns 5" w:semiHidden="1" w:unhideWhenUsed="1"/>
-    <w:lsdException w:name="Table Grid 1" w:semiHidden="1" w:unhideWhenUsed="1"/>
-    <w:lsdException w:name="Table Grid 2" w:semiHidden="1" w:unhideWhenUsed="1"/>
-    <w:lsdException w:name="Table Grid 3" w:semiHidden="1" w:unhideWhenUsed="1"/>
-    <w:lsdException w:name="Table Grid 4" w:semiHidden="1" w:unhideWhenUsed="1"/>
-    <w:lsdException w:name="Table Grid 5" w:semiHidden="1" w:unhideWhenUsed="1"/>
-    <w:lsdException w:name="Table Grid 6" w:semiHidden="1" w:unhideWhenUsed="1"/>
-    <w:lsdException w:name="Table Grid 7" w:semiHidden="1" w:unhideWhenUsed="1"/>
-    <w:lsdException w:name="Table Grid 8" w:semiHidden="1" w:unhideWhenUsed="1"/>
-    <w:lsdException w:name="Table List 1" w:semiHidden="1" w:unhideWhenUsed="1"/>
-    <w:lsdException w:name="Table List 2" w:semiHidden="1" w:unhideWhenUsed="1"/>
-    <w:lsdException w:name="Table List 3" w:semiHidden="1" w:unhideWhenUsed="1"/>
-    <w:lsdException w:name="Table List 4" w:semiHidden="1" w:unhideWhenUsed="1"/>
-    <w:lsdException w:name="Table List 5" w:semiHidden="1" w:unhideWhenUsed="1"/>
-    <w:lsdException w:name="Table List 6" w:semiHidden="1" w:unhideWhenUsed="1"/>
-    <w:lsdException w:name="Table List 7" w:semiHidden="1" w:unhideWhenUsed="1"/>
-    <w:lsdException w:name="Table List 8" w:semiHidden="1" w:unhideWhenUsed="1"/>
-    <w:lsdException w:name="Table 3D effects 1" w:semiHidden="1" w:unhideWhenUsed="1"/>
-    <w:lsdException w:name="Table 3D effects 2" w:semiHidden="1" w:unhideWhenUsed="1"/>
-    <w:lsdException w:name="Table 3D effects 3" w:semiHidden="1" w:unhideWhenUsed="1"/>
-    <w:lsdException w:name="Table Contemporary" w:semiHidden="1" w:unhideWhenUsed="1"/>
-    <w:lsdException w:name="Table Elegant" w:semiHidden="1" w:unhideWhenUsed="1"/>
-    <w:lsdException w:name="Table Professional" w:semiHidden="1" w:unhideWhenUsed="1"/>
-    <w:lsdException w:name="Table Subtle 1" w:semiHidden="1" w:unhideWhenUsed="1"/>
-    <w:lsdException w:name="Table Subtle 2" w:semiHidden="1" w:unhideWhenUsed="1"/>
-    <w:lsdException w:name="Table Web 1" w:semiHidden="1" w:unhideWhenUsed="1"/>
-    <w:lsdException w:name="Table Web 2" w:semiHidden="1" w:unhideWhenUsed="1"/>
-    <w:lsdException w:name="Table Web 3" w:semiHidden="1" w:unhideWhenUsed="1"/>
-    <w:lsdException w:name="Balloon Text" w:semiHidden="1" w:unhideWhenUsed="1"/>
-    <w:lsdException w:name="Table Grid" w:uiPriority="59"/>
-    <w:lsdException w:name="Table Theme" w:semiHidden="1" w:unhideWhenUsed="1"/>
-    <w:lsdException w:name="Placeholder Text" w:semiHidden="1"/>
-    <w:lsdException w:name="No Spacing" w:uiPriority="1" w:qFormat="1"/>
-    <w:lsdException w:name="Light Shading" w:uiPriority="60"/>
-    <w:lsdException w:name="Light List" w:uiPriority="61"/>
-    <w:lsdException w:name="Light Grid" w:uiPriority="62"/>
-    <w:lsdException w:name="Medium Shading 1" w:uiPriority="63"/>
-    <w:lsdException w:name="Medium Shading 2" w:uiPriority="64"/>
-    <w:lsdException w:name="Medium List 1" w:uiPriority="65"/>
-    <w:lsdException w:name="Medium List 2" w:uiPriority="66"/>
-    <w:lsdException w:name="Medium Grid 1" w:uiPriority="67"/>
-    <w:lsdException w:name="Medium Grid 2" w:uiPriority="68"/>
-    <w:lsdException w:name="Medium Grid 3" w:uiPriority="69"/>
-    <w:lsdException w:name="Dark List" w:uiPriority="70"/>
-    <w:lsdException w:name="Colorful Shading" w:uiPriority="71"/>
-    <w:lsdException w:name="Colorful List" w:uiPriority="72"/>
-    <w:lsdException w:name="Colorful Grid" w:uiPriority="73"/>
-    <w:lsdException w:name="Light Shading Accent 1" w:uiPriority="60"/>
-    <w:lsdException w:name="Light List Accent 1" w:uiPriority="61"/>
-    <w:lsdException w:name="Light Grid Accent 1" w:uiPriority="62"/>
-    <w:lsdException w:name="Medium Shading 1 Accent 1" w:uiPriority="63"/>
-    <w:lsdException w:name="Medium Shading 2 Accent 1" w:uiPriority="64"/>
-    <w:lsdException w:name="Medium List 1 Accent 1" w:uiPriority="65"/>
-    <w:lsdException w:name="Revision" w:semiHidden="1"/>
-    <w:lsdException w:name="List Paragraph" w:uiPriority="34" w:qFormat="1"/>
-    <w:lsdException w:name="Quote" w:uiPriority="29" w:qFormat="1"/>
-    <w:lsdException w:name="Intense Quote" w:uiPriority="30" w:qFormat="1"/>
-    <w:lsdException w:name="Medium List 2 Accent 1" w:uiPriority="66"/>
-    <w:lsdException w:name="Medium Grid 1 Accent 1" w:uiPriority="67"/>
-    <w:lsdException w:name="Medium Grid 2 Accent 1" w:uiPriority="68"/>
-    <w:lsdException w:name="Medium Grid 3 Accent 1" w:uiPriority="69"/>
-    <w:lsdException w:name="Dark List Accent 1" w:uiPriority="70"/>
-    <w:lsdException w:name="Colorful Shading Accent 1" w:uiPriority="71"/>
-    <w:lsdException w:name="Colorful List Accent 1" w:uiPriority="72"/>
-    <w:lsdException w:name="Colorful Grid Accent 1" w:uiPriority="73"/>
-    <w:lsdException w:name="Light Shading Accent 2" w:uiPriority="60"/>
-    <w:lsdException w:name="Light List Accent 2" w:uiPriority="61"/>
-    <w:lsdException w:name="Light Grid Accent 2" w:uiPriority="62"/>
-    <w:lsdException w:name="Medium Shading 1 Accent 2" w:uiPriority="63"/>
-    <w:lsdException w:name="Medium Shading 2 Accent 2" w:uiPriority="64"/>
-    <w:lsdException w:name="Medium List 1 Accent 2" w:uiPriority="65"/>
-    <w:lsdException w:name="Medium List 2 Accent 2" w:uiPriority="66"/>
-    <w:lsdException w:name="Medium Grid 1 Accent 2" w:uiPriority="67"/>
-    <w:lsdException w:name="Medium Grid 2 Accent 2" w:uiPriority="68"/>
-    <w:lsdException w:name="Medium Grid 3 Accent 2" w:uiPriority="69"/>
-    <w:lsdException w:name="Dark List Accent 2" w:uiPriority="70"/>
-    <w:lsdException w:name="Colorful Shading Accent 2" w:uiPriority="71"/>
-    <w:lsdException w:name="Colorful List Accent 2" w:uiPriority="72"/>
-    <w:lsdException w:name="Colorful Grid Accent 2" w:uiPriority="73"/>
-    <w:lsdException w:name="Light Shading Accent 3" w:uiPriority="60"/>
-    <w:lsdException w:name="Light List Accent 3" w:uiPriority="61"/>
-    <w:lsdException w:name="Light Grid Accent 3" w:uiPriority="62"/>
-    <w:lsdException w:name="Medium Shading 1 Accent 3" w:uiPriority="63"/>
-    <w:lsdException w:name="Medium Shading 2 Accent 3" w:uiPriority="64"/>
-    <w:lsdException w:name="Medium List 1 Accent 3" w:uiPriority="65"/>
-    <w:lsdException w:name="Medium List 2 Accent 3" w:uiPriority="66"/>
-    <w:lsdException w:name="Medium Grid 1 Accent 3" w:uiPriority="67"/>
-    <w:lsdException w:name="Medium Grid 2 Accent 3" w:uiPriority="68"/>
-    <w:lsdException w:name="Medium Grid 3 Accent 3" w:uiPriority="69"/>
-    <w:lsdException w:name="Dark List Accent 3" w:uiPriority="70"/>
-    <w:lsdException w:name="Colorful Shading Accent 3" w:uiPriority="71"/>
-    <w:lsdException w:name="Colorful List Accent 3" w:uiPriority="72"/>
-    <w:lsdException w:name="Colorful Grid Accent 3" w:uiPriority="73"/>
-    <w:lsdException w:name="Light Shading Accent 4" w:uiPriority="60"/>
-    <w:lsdException w:name="Light List Accent 4" w:uiPriority="61"/>
-    <w:lsdException w:name="Light Grid Accent 4" w:uiPriority="62"/>
-    <w:lsdException w:name="Medium Shading 1 Accent 4" w:uiPriority="63"/>
-    <w:lsdException w:name="Medium Shading 2 Accent 4" w:uiPriority="64"/>
-    <w:lsdException w:name="Medium List 1 Accent 4" w:uiPriority="65"/>
-    <w:lsdException w:name="Medium List 2 Accent 4" w:uiPriority="66"/>
-    <w:lsdException w:name="Medium Grid 1 Accent 4" w:uiPriority="67"/>
-    <w:lsdException w:name="Medium Grid 2 Accent 4" w:uiPriority="68"/>
-    <w:lsdException w:name="Medium Grid 3 Accent 4" w:uiPriority="69"/>
-    <w:lsdException w:name="Dark List Accent 4" w:uiPriority="70"/>
-    <w:lsdException w:name="Colorful Shading Accent 4" w:uiPriority="71"/>
-    <w:lsdException w:name="Colorful List Accent 4" w:uiPriority="72"/>
-    <w:lsdException w:name="Colorful Grid Accent 4" w:uiPriority="73"/>
-    <w:lsdException w:name="Light Shading Accent 5" w:uiPriority="60"/>
-    <w:lsdException w:name="Light List Accent 5" w:uiPriority="61"/>
-    <w:lsdException w:name="Light Grid Accent 5" w:uiPriority="62"/>
-    <w:lsdException w:name="Medium Shading 1 Accent 5" w:uiPriority="63"/>
-    <w:lsdException w:name="Medium Shading 2 Accent 5" w:uiPriority="64"/>
-    <w:lsdException w:name="Medium List 1 Accent 5" w:uiPriority="65"/>
-    <w:lsdException w:name="Medium List 2 Accent 5" w:uiPriority="66"/>
-    <w:lsdException w:name="Medium Grid 1 Accent 5" w:uiPriority="67"/>
-    <w:lsdException w:name="Medium Grid 2 Accent 5" w:uiPriority="68"/>
-    <w:lsdException w:name="Medium Grid 3 Accent 5" w:uiPriority="69"/>
-    <w:lsdException w:name="Dark List Accent 5" w:uiPriority="70"/>
-    <w:lsdException w:name="Colorful Shading Accent 5" w:uiPriority="71"/>
-    <w:lsdException w:name="Colorful List Accent 5" w:uiPriority="72"/>
-    <w:lsdException w:name="Colorful Grid Accent 5" w:uiPriority="73"/>
-    <w:lsdException w:name="Light Shading Accent 6" w:uiPriority="60"/>
-    <w:lsdException w:name="Light List Accent 6" w:uiPriority="61"/>
-    <w:lsdException w:name="Light Grid Accent 6" w:uiPriority="62"/>
-    <w:lsdException w:name="Medium Shading 1 Accent 6" w:uiPriority="63"/>
-    <w:lsdException w:name="Medium Shading 2 Accent 6" w:uiPriority="64"/>
-    <w:lsdException w:name="Medium List 1 Accent 6" w:uiPriority="65"/>
-    <w:lsdException w:name="Medium List 2 Accent 6" w:uiPriority="66"/>
-    <w:lsdException w:name="Medium Grid 1 Accent 6" w:uiPriority="67"/>
-    <w:lsdException w:name="Medium Grid 2 Accent 6" w:uiPriority="68"/>
-    <w:lsdException w:name="Medium Grid 3 Accent 6" w:uiPriority="69"/>
-    <w:lsdException w:name="Dark List Accent 6" w:uiPriority="70"/>
-    <w:lsdException w:name="Colorful Shading Accent 6" w:uiPriority="71"/>
-    <w:lsdException w:name="Colorful List Accent 6" w:uiPriority="72"/>
-    <w:lsdException w:name="Colorful Grid Accent 6" w:uiPriority="73"/>
-    <w:lsdException w:name="Subtle Emphasis" w:uiPriority="19" w:qFormat="1"/>
-    <w:lsdException w:name="Intense Emphasis" w:uiPriority="21" w:qFormat="1"/>
-    <w:lsdException w:name="Subtle Reference" w:uiPriority="31" w:qFormat="1"/>
-    <w:lsdException w:name="Intense Reference" w:uiPriority="32" w:qFormat="1"/>
-    <w:lsdException w:name="Book Title" w:uiPriority="33" w:qFormat="1"/>
-    <w:lsdException w:name="Bibliography" w:semiHidden="1" w:uiPriority="37" w:unhideWhenUsed="1"/>
-    <w:lsdException w:name="TOC Heading" w:semiHidden="1" w:uiPriority="39" w:unhideWhenUsed="1" w:qFormat="1"/>
-    <w:lsdException w:name="Grid Table Light" w:semiHidden="1" w:unhideWhenUsed="1"/>
-    <w:lsdException w:name="Grid Table 1 Light" w:semiHidden="1" w:unhideWhenUsed="1"/>
-    <w:lsdException w:name="Grid Table 2" w:semiHidden="1" w:unhideWhenUsed="1"/>
-    <w:lsdException w:name="Grid Table 3" w:semiHidden="1" w:unhideWhenUsed="1"/>
-    <w:lsdException w:name="Grid Table 4" w:uiPriority="49"/>
-    <w:lsdException w:name="Grid Table 5 Dark" w:uiPriority="50"/>
-    <w:lsdException w:name="Grid Table 6 Colorful" w:uiPriority="51"/>
-    <w:lsdException w:name="Grid Table 7 Colorful" w:uiPriority="52"/>
-    <w:lsdException w:name="Grid Table 1 Light Accent 1" w:uiPriority="46"/>
-    <w:lsdException w:name="Grid Table 2 Accent 1" w:uiPriority="47"/>
-    <w:lsdException w:name="Grid Table 3 Accent 1" w:uiPriority="48"/>
-    <w:lsdException w:name="Grid Table 4 Accent 1" w:uiPriority="49"/>
-    <w:lsdException w:name="Grid Table 5 Dark Accent 1" w:uiPriority="50"/>
-    <w:lsdException w:name="Grid Table 6 Colorful Accent 1" w:uiPriority="51"/>
-    <w:lsdException w:name="Grid Table 7 Colorful Accent 1" w:uiPriority="52"/>
-    <w:lsdException w:name="Grid Table 1 Light Accent 2" w:uiPriority="46"/>
-    <w:lsdException w:name="Grid Table 2 Accent 2" w:uiPriority="47"/>
-    <w:lsdException w:name="Grid Table 3 Accent 2" w:uiPriority="48"/>
-    <w:lsdException w:name="Grid Table 4 Accent 2" w:uiPriority="49"/>
-    <w:lsdException w:name="Grid Table 5 Dark Accent 2" w:uiPriority="50"/>
-    <w:lsdException w:name="Grid Table 6 Colorful Accent 2" w:uiPriority="51"/>
-    <w:lsdException w:name="Grid Table 7 Colorful Accent 2" w:uiPriority="52"/>
-    <w:lsdException w:name="Grid Table 1 Light Accent 3" w:uiPriority="46"/>
-    <w:lsdException w:name="Grid Table 2 Accent 3" w:uiPriority="47"/>
-    <w:lsdException w:name="Grid Table 3 Accent 3" w:uiPriority="48"/>
-    <w:lsdException w:name="Grid Table 4 Accent 3" w:uiPriority="49"/>
-    <w:lsdException w:name="Grid Table 5 Dark Accent 3" w:uiPriority="50"/>
-    <w:lsdException w:name="Grid Table 6 Colorful Accent 3" w:uiPriority="51"/>
-    <w:lsdException w:name="Grid Table 7 Colorful Accent 3" w:uiPriority="52"/>
-    <w:lsdException w:name="Grid Table 1 Light Accent 4" w:uiPriority="46"/>
-    <w:lsdException w:name="Grid Table 2 Accent 4" w:uiPriority="47"/>
-    <w:lsdException w:name="Grid Table 3 Accent 4" w:uiPriority="48"/>
-    <w:lsdException w:name="Grid Table 4 Accent 4" w:uiPriority="49"/>
-    <w:lsdException w:name="Grid Table 5 Dark Accent 4" w:uiPriority="50"/>
-    <w:lsdException w:name="Grid Table 6 Colorful Accent 4" w:uiPriority="51"/>
-    <w:lsdException w:name="Grid Table 7 Colorful Accent 4" w:uiPriority="52"/>
-    <w:lsdException w:name="Grid Table 1 Light Accent 5" w:uiPriority="46"/>
-    <w:lsdException w:name="Grid Table 2 Accent 5" w:uiPriority="47"/>
-    <w:lsdException w:name="Grid Table 3 Accent 5" w:uiPriority="48"/>
-    <w:lsdException w:name="Grid Table 4 Accent 5" w:uiPriority="49"/>
-    <w:lsdException w:name="Grid Table 5 Dark Accent 5" w:uiPriority="50"/>
-    <w:lsdException w:name="Grid Table 6 Colorful Accent 5" w:uiPriority="51"/>
-    <w:lsdException w:name="Grid Table 7 Colorful Accent 5" w:uiPriority="52"/>
-    <w:lsdException w:name="Grid Table 1 Light Accent 6" w:uiPriority="46"/>
-    <w:lsdException w:name="Grid Table 2 Accent 6" w:uiPriority="47"/>
-    <w:lsdException w:name="Grid Table 3 Accent 6" w:uiPriority="48"/>
-    <w:lsdException w:name="Grid Table 4 Accent 6" w:uiPriority="49"/>
-    <w:lsdException w:name="Grid Table 5 Dark Accent 6" w:uiPriority="50"/>
-    <w:lsdException w:name="Grid Table 6 Colorful Accent 6" w:uiPriority="51"/>
-    <w:lsdException w:name="Grid Table 7 Colorful Accent 6" w:uiPriority="52"/>
-    <w:lsdException w:name="List Table 1 Light" w:uiPriority="46"/>
-    <w:lsdException w:name="List Table 2" w:uiPriority="47"/>
-    <w:lsdException w:name="List Table 3" w:uiPriority="48"/>
-    <w:lsdException w:name="List Table 4" w:uiPriority="49"/>
-    <w:lsdException w:name="List Table 5 Dark" w:uiPriority="50"/>
-    <w:lsdException w:name="List Table 6 Colorful" w:uiPriority="51"/>
-    <w:lsdException w:name="List Table 7 Colorful" w:uiPriority="52"/>
-    <w:lsdException w:name="List Table 1 Light Accent 1" w:uiPriority="46"/>
-    <w:lsdException w:name="List Table 2 Accent 1" w:uiPriority="47"/>
-    <w:lsdException w:name="List Table 3 Accent 1" w:uiPriority="48"/>
-    <w:lsdException w:name="List Table 4 Accent 1" w:uiPriority="49"/>
-    <w:lsdException w:name="List Table 5 Dark Accent 1" w:uiPriority="50"/>
-    <w:lsdException w:name="List Table 6 Colorful Accent 1" w:uiPriority="51"/>
-    <w:lsdException w:name="List Table 7 Colorful Accent 1" w:uiPriority="52"/>
-    <w:lsdException w:name="List Table 1 Light Accent 2" w:uiPriority="46"/>
-    <w:lsdException w:name="List Table 2 Accent 2" w:uiPriority="47"/>
-    <w:lsdException w:name="List Table 3 Accent 2" w:uiPriority="48"/>
-    <w:lsdException w:name="List Table 4 Accent 2" w:uiPriority="49"/>
-    <w:lsdException w:name="List Table 5 Dark Accent 2" w:uiPriority="50"/>
-    <w:lsdException w:name="List Table 6 Colorful Accent 2" w:uiPriority="51"/>
-    <w:lsdException w:name="List Table 7 Colorful Accent 2" w:uiPriority="52"/>
-    <w:lsdException w:name="List Table 1 Light Accent 3" w:uiPriority="46"/>
-    <w:lsdException w:name="List Table 2 Accent 3" w:uiPriority="47"/>
-    <w:lsdException w:name="List Table 3 Accent 3" w:uiPriority="48"/>
-    <w:lsdException w:name="List Table 4 Accent 3" w:uiPriority="49"/>
-    <w:lsdException w:name="List Table 5 Dark Accent 3" w:uiPriority="50"/>
-    <w:lsdException w:name="List Table 6 Colorful Accent 3" w:uiPriority="51"/>
-    <w:lsdException w:name="List Table 7 Colorful Accent 3" w:uiPriority="52"/>
-    <w:lsdException w:name="List Table 1 Light Accent 4" w:uiPriority="46"/>
-    <w:lsdException w:name="List Table 2 Accent 4" w:uiPriority="47"/>
-    <w:lsdException w:name="List Table 3 Accent 4" w:uiPriority="48"/>
-    <w:lsdException w:name="List Table 4 Accent 4" w:uiPriority="49"/>
-    <w:lsdException w:name="List Table 5 Dark Accent 4" w:uiPriority="50"/>
-    <w:lsdException w:name="List Table 6 Colorful Accent 4" w:uiPriority="51"/>
-    <w:lsdException w:name="List Table 7 Colorful Accent 4" w:uiPriority="52"/>
-    <w:lsdException w:name="List Table 1 Light Accent 5" w:uiPriority="46"/>
-    <w:lsdException w:name="List Table 2 Accent 5" w:uiPriority="47"/>
-    <w:lsdException w:name="List Table 3 Accent 5" w:uiPriority="48"/>
-    <w:lsdException w:name="List Table 4 Accent 5" w:uiPriority="49"/>
-    <w:lsdException w:name="List Table 5 Dark Accent 5" w:uiPriority="50"/>
-    <w:lsdException w:name="List Table 6 Colorful Accent 5" w:uiPriority="51"/>
-    <w:lsdException w:name="List Table 7 Colorful Accent 5" w:uiPriority="52"/>
-    <w:lsdException w:name="List Table 1 Light Accent 6" w:uiPriority="46"/>
-    <w:lsdException w:name="List Table 2 Accent 6" w:uiPriority="47"/>
-    <w:lsdException w:name="List Table 3 Accent 6" w:uiPriority="48"/>
-    <w:lsdException w:name="List Table 4 Accent 6" w:uiPriority="49"/>
-    <w:lsdException w:name="List Table 5 Dark Accent 6" w:uiPriority="50"/>
-    <w:lsdException w:name="List Table 6 Colorful Accent 6" w:uiPriority="51"/>
-    <w:lsdException w:name="List Table 7 Colorful Accent 6" w:uiPriority="52"/>
-    <w:lsdException w:name="Mention" w:semiHidden="1" w:unhideWhenUsed="1"/>
-    <w:lsdException w:name="Smart Hyperlink" w:semiHidden="1" w:unhideWhenUsed="1"/>
-    <w:lsdException w:name="Hashtag" w:semiHidden="1" w:unhideWhenUsed="1"/>
-    <w:lsdException w:name="Unresolved Mention" w:semiHidden="1" w:unhideWhenUsed="1"/>
+  <w:latentStyles w:defLockedState="0" w:defUIPriority="99" w:defSemiHidden="1" w:defUnhideWhenUsed="1" w:defQFormat="0" w:count="276">
+    <w:lsdException w:name="Normal" w:semiHidden="0" w:uiPriority="0" w:unhideWhenUsed="0" w:qFormat="1"/>
+    <w:lsdException w:name="heading 1" w:semiHidden="0" w:uiPriority="9" w:unhideWhenUsed="0" w:qFormat="1"/>
+    <w:lsdException w:name="heading 2" w:uiPriority="9" w:qFormat="1"/>
+    <w:lsdException w:name="heading 3" w:uiPriority="9" w:qFormat="1"/>
+    <w:lsdException w:name="heading 4" w:uiPriority="9" w:qFormat="1"/>
+    <w:lsdException w:name="heading 5" w:uiPriority="9" w:qFormat="1"/>
+    <w:lsdException w:name="heading 6" w:uiPriority="9" w:qFormat="1"/>
+    <w:lsdException w:name="heading 7" w:uiPriority="9" w:qFormat="1"/>
+    <w:lsdException w:name="heading 8" w:uiPriority="9" w:qFormat="1"/>
+    <w:lsdException w:name="heading 9" w:uiPriority="9" w:qFormat="1"/>
+    <w:lsdException w:name="toc 1" w:uiPriority="39"/>
+    <w:lsdException w:name="toc 2" w:uiPriority="39"/>
+    <w:lsdException w:name="toc 3" w:uiPriority="39"/>
+    <w:lsdException w:name="toc 4" w:uiPriority="39"/>
+    <w:lsdException w:name="toc 5" w:uiPriority="39"/>
+    <w:lsdException w:name="toc 6" w:uiPriority="39"/>
+    <w:lsdException w:name="toc 7" w:uiPriority="39"/>
+    <w:lsdException w:name="toc 8" w:uiPriority="39"/>
+    <w:lsdException w:name="toc 9" w:uiPriority="39"/>
+    <w:lsdException w:name="caption" w:uiPriority="35" w:qFormat="1"/>
+    <w:lsdException w:name="Title" w:semiHidden="0" w:uiPriority="10" w:unhideWhenUsed="0" w:qFormat="1"/>
+    <w:lsdException w:name="Default Paragraph Font" w:uiPriority="1"/>
+    <w:lsdException w:name="Subtitle" w:semiHidden="0" w:uiPriority="11" w:unhideWhenUsed="0" w:qFormat="1"/>
+    <w:lsdException w:name="Strong" w:semiHidden="0" w:uiPriority="22" w:unhideWhenUsed="0" w:qFormat="1"/>
+    <w:lsdException w:name="Emphasis" w:semiHidden="0" w:uiPriority="20" w:unhideWhenUsed="0" w:qFormat="1"/>
+    <w:lsdException w:name="Table Grid" w:semiHidden="0" w:uiPriority="59" w:unhideWhenUsed="0"/>
+    <w:lsdException w:name="Note Level 1" w:semiHidden="0" w:unhideWhenUsed="0"/>
+    <w:lsdException w:name="Note Level 2" w:semiHidden="0" w:unhideWhenUsed="0"/>
+    <w:lsdException w:name="Note Level 3" w:semiHidden="0" w:unhideWhenUsed="0"/>
+    <w:lsdException w:name="Note Level 4" w:semiHidden="0" w:unhideWhenUsed="0"/>
+    <w:lsdException w:name="Note Level 5" w:semiHidden="0" w:unhideWhenUsed="0"/>
+    <w:lsdException w:name="Note Level 6" w:semiHidden="0" w:unhideWhenUsed="0"/>
+    <w:lsdException w:name="Note Level 7" w:semiHidden="0" w:unhideWhenUsed="0"/>
+    <w:lsdException w:name="Note Level 8" w:semiHidden="0" w:unhideWhenUsed="0"/>
+    <w:lsdException w:name="Note Level 9" w:semiHidden="0" w:unhideWhenUsed="0"/>
+    <w:lsdException w:name="Placeholder Text" w:unhideWhenUsed="0"/>
+    <w:lsdException w:name="No Spacing" w:semiHidden="0" w:uiPriority="1" w:unhideWhenUsed="0" w:qFormat="1"/>
+    <w:lsdException w:name="Light Shading" w:semiHidden="0" w:uiPriority="60" w:unhideWhenUsed="0"/>
+    <w:lsdException w:name="Light List" w:semiHidden="0" w:uiPriority="61" w:unhideWhenUsed="0"/>
+    <w:lsdException w:name="Light Grid" w:semiHidden="0" w:uiPriority="62" w:unhideWhenUsed="0"/>
+    <w:lsdException w:name="Medium Shading 1" w:semiHidden="0" w:uiPriority="63" w:unhideWhenUsed="0"/>
+    <w:lsdException w:name="Medium Shading 2" w:semiHidden="0" w:uiPriority="64" w:unhideWhenUsed="0"/>
+    <w:lsdException w:name="Medium List 1" w:semiHidden="0" w:uiPriority="65" w:unhideWhenUsed="0"/>
+    <w:lsdException w:name="Medium List 2" w:semiHidden="0" w:uiPriority="66" w:unhideWhenUsed="0"/>
+    <w:lsdException w:name="Medium Grid 1" w:semiHidden="0" w:uiPriority="67" w:unhideWhenUsed="0"/>
+    <w:lsdException w:name="Medium Grid 2" w:semiHidden="0" w:uiPriority="68" w:unhideWhenUsed="0"/>
+    <w:lsdException w:name="Medium Grid 3" w:semiHidden="0" w:uiPriority="69" w:unhideWhenUsed="0"/>
+    <w:lsdException w:name="Dark List" w:semiHidden="0" w:uiPriority="70" w:unhideWhenUsed="0"/>
+    <w:lsdException w:name="Colorful Shading" w:semiHidden="0" w:uiPriority="71" w:unhideWhenUsed="0"/>
+    <w:lsdException w:name="Colorful List" w:semiHidden="0" w:uiPriority="72" w:unhideWhenUsed="0"/>
+    <w:lsdException w:name="Colorful Grid" w:semiHidden="0" w:uiPriority="73" w:unhideWhenUsed="0"/>
+    <w:lsdException w:name="Light Shading Accent 1" w:semiHidden="0" w:uiPriority="60" w:unhideWhenUsed="0"/>
+    <w:lsdException w:name="Light List Accent 1" w:semiHidden="0" w:uiPriority="61" w:unhideWhenUsed="0"/>
+    <w:lsdException w:name="Light Grid Accent 1" w:semiHidden="0" w:uiPriority="62" w:unhideWhenUsed="0"/>
+    <w:lsdException w:name="Medium Shading 1 Accent 1" w:semiHidden="0" w:uiPriority="63" w:unhideWhenUsed="0"/>
+    <w:lsdException w:name="Medium Shading 2 Accent 1" w:semiHidden="0" w:uiPriority="64" w:unhideWhenUsed="0"/>
+    <w:lsdException w:name="Medium List 1 Accent 1" w:semiHidden="0" w:uiPriority="65" w:unhideWhenUsed="0"/>
+    <w:lsdException w:name="Revision" w:unhideWhenUsed="0"/>
+    <w:lsdException w:name="List Paragraph" w:semiHidden="0" w:uiPriority="34" w:unhideWhenUsed="0" w:qFormat="1"/>
+    <w:lsdException w:name="Quote" w:semiHidden="0" w:uiPriority="29" w:unhideWhenUsed="0" w:qFormat="1"/>
+    <w:lsdException w:name="Intense Quote" w:semiHidden="0" w:uiPriority="30" w:unhideWhenUsed="0" w:qFormat="1"/>
+    <w:lsdException w:name="Medium List 2 Accent 1" w:semiHidden="0" w:uiPriority="66" w:unhideWhenUsed="0"/>
+    <w:lsdException w:name="Medium Grid 1 Accent 1" w:semiHidden="0" w:uiPriority="67" w:unhideWhenUsed="0"/>
+    <w:lsdException w:name="Medium Grid 2 Accent 1" w:semiHidden="0" w:uiPriority="68" w:unhideWhenUsed="0"/>
+    <w:lsdException w:name="Medium Grid 3 Accent 1" w:semiHidden="0" w:uiPriority="69" w:unhideWhenUsed="0"/>
+    <w:lsdException w:name="Dark List Accent 1" w:semiHidden="0" w:uiPriority="70" w:unhideWhenUsed="0"/>
+    <w:lsdException w:name="Colorful Shading Accent 1" w:semiHidden="0" w:uiPriority="71" w:unhideWhenUsed="0"/>
+    <w:lsdException w:name="Colorful List Accent 1" w:semiHidden="0" w:uiPriority="72" w:unhideWhenUsed="0"/>
+    <w:lsdException w:name="Colorful Grid Accent 1" w:semiHidden="0" w:uiPriority="73" w:unhideWhenUsed="0"/>
+    <w:lsdException w:name="Light Shading Accent 2" w:semiHidden="0" w:uiPriority="60" w:unhideWhenUsed="0"/>
+    <w:lsdException w:name="Light List Accent 2" w:semiHidden="0" w:uiPriority="61" w:unhideWhenUsed="0"/>
+    <w:lsdException w:name="Light Grid Accent 2" w:semiHidden="0" w:uiPriority="62" w:unhideWhenUsed="0"/>
+    <w:lsdException w:name="Medium Shading 1 Accent 2" w:semiHidden="0" w:uiPriority="63" w:unhideWhenUsed="0"/>
+    <w:lsdException w:name="Medium Shading 2 Accent 2" w:semiHidden="0" w:uiPriority="64" w:unhideWhenUsed="0"/>
+    <w:lsdException w:name="Medium List 1 Accent 2" w:semiHidden="0" w:uiPriority="65" w:unhideWhenUsed="0"/>
+    <w:lsdException w:name="Medium List 2 Accent 2" w:semiHidden="0" w:uiPriority="66" w:unhideWhenUsed="0"/>
+    <w:lsdException w:name="Medium Grid 1 Accent 2" w:semiHidden="0" w:uiPriority="67" w:unhideWhenUsed="0"/>
+    <w:lsdException w:name="Medium Grid 2 Accent 2" w:semiHidden="0" w:uiPriority="68" w:unhideWhenUsed="0"/>
+    <w:lsdException w:name="Medium Grid 3 Accent 2" w:semiHidden="0" w:uiPriority="69" w:unhideWhenUsed="0"/>
+    <w:lsdException w:name="Dark List Accent 2" w:semiHidden="0" w:uiPriority="70" w:unhideWhenUsed="0"/>
+    <w:lsdException w:name="Colorful Shading Accent 2" w:semiHidden="0" w:uiPriority="71" w:unhideWhenUsed="0"/>
+    <w:lsdException w:name="Colorful List Accent 2" w:semiHidden="0" w:uiPriority="72" w:unhideWhenUsed="0"/>
+    <w:lsdException w:name="Colorful Grid Accent 2" w:semiHidden="0" w:uiPriority="73" w:unhideWhenUsed="0"/>
+    <w:lsdException w:name="Light Shading Accent 3" w:semiHidden="0" w:uiPriority="60" w:unhideWhenUsed="0"/>
+    <w:lsdException w:name="Light List Accent 3" w:semiHidden="0" w:uiPriority="61" w:unhideWhenUsed="0"/>
+    <w:lsdException w:name="Light Grid Accent 3" w:semiHidden="0" w:uiPriority="62" w:unhideWhenUsed="0"/>
+    <w:lsdException w:name="Medium Shading 1 Accent 3" w:semiHidden="0" w:uiPriority="63" w:unhideWhenUsed="0"/>
+    <w:lsdException w:name="Medium Shading 2 Accent 3" w:semiHidden="0" w:uiPriority="64" w:unhideWhenUsed="0"/>
+    <w:lsdException w:name="Medium List 1 Accent 3" w:semiHidden="0" w:uiPriority="65" w:unhideWhenUsed="0"/>
+    <w:lsdException w:name="Medium List 2 Accent 3" w:semiHidden="0" w:uiPriority="66" w:unhideWhenUsed="0"/>
+    <w:lsdException w:name="Medium Grid 1 Accent 3" w:semiHidden="0" w:uiPriority="67" w:unhideWhenUsed="0"/>
+    <w:lsdException w:name="Medium Grid 2 Accent 3" w:semiHidden="0" w:uiPriority="68" w:unhideWhenUsed="0"/>
+    <w:lsdException w:name="Medium Grid 3 Accent 3" w:semiHidden="0" w:uiPriority="69" w:unhideWhenUsed="0"/>
+    <w:lsdException w:name="Dark List Accent 3" w:semiHidden="0" w:uiPriority="70" w:unhideWhenUsed="0"/>
+    <w:lsdException w:name="Colorful Shading Accent 3" w:semiHidden="0" w:uiPriority="71" w:unhideWhenUsed="0"/>
+    <w:lsdException w:name="Colorful List Accent 3" w:semiHidden="0" w:uiPriority="72" w:unhideWhenUsed="0"/>
+    <w:lsdException w:name="Colorful Grid Accent 3" w:semiHidden="0" w:uiPriority="73" w:unhideWhenUsed="0"/>
+    <w:lsdException w:name="Light Shading Accent 4" w:semiHidden="0" w:uiPriority="60" w:unhideWhenUsed="0"/>
+    <w:lsdException w:name="Light List Accent 4" w:semiHidden="0" w:uiPriority="61" w:unhideWhenUsed="0"/>
+    <w:lsdException w:name="Light Grid Accent 4" w:semiHidden="0" w:uiPriority="62" w:unhideWhenUsed="0"/>
+    <w:lsdException w:name="Medium Shading 1 Accent 4" w:semiHidden="0" w:uiPriority="63" w:unhideWhenUsed="0"/>
+    <w:lsdException w:name="Medium Shading 2 Accent 4" w:semiHidden="0" w:uiPriority="64" w:unhideWhenUsed="0"/>
+    <w:lsdException w:name="Medium List 1 Accent 4" w:semiHidden="0" w:uiPriority="65" w:unhideWhenUsed="0"/>
+    <w:lsdException w:name="Medium List 2 Accent 4" w:semiHidden="0" w:uiPriority="66" w:unhideWhenUsed="0"/>
+    <w:lsdException w:name="Medium Grid 1 Accent 4" w:semiHidden="0" w:uiPriority="67" w:unhideWhenUsed="0"/>
+    <w:lsdException w:name="Medium Grid 2 Accent 4" w:semiHidden="0" w:uiPriority="68" w:unhideWhenUsed="0"/>
+    <w:lsdException w:name="Medium Grid 3 Accent 4" w:semiHidden="0" w:uiPriority="69" w:unhideWhenUsed="0"/>
+    <w:lsdException w:name="Dark List Accent 4" w:semiHidden="0" w:uiPriority="70" w:unhideWhenUsed="0"/>
+    <w:lsdException w:name="Colorful Shading Accent 4" w:semiHidden="0" w:uiPriority="71" w:unhideWhenUsed="0"/>
+    <w:lsdException w:name="Colorful List Accent 4" w:semiHidden="0" w:uiPriority="72" w:unhideWhenUsed="0"/>
+    <w:lsdException w:name="Colorful Grid Accent 4" w:semiHidden="0" w:uiPriority="73" w:unhideWhenUsed="0"/>
+    <w:lsdException w:name="Light Shading Accent 5" w:semiHidden="0" w:uiPriority="60" w:unhideWhenUsed="0"/>
+    <w:lsdException w:name="Light List Accent 5" w:semiHidden="0" w:uiPriority="61" w:unhideWhenUsed="0"/>
+    <w:lsdException w:name="Light Grid Accent 5" w:semiHidden="0" w:uiPriority="62" w:unhideWhenUsed="0"/>
+    <w:lsdException w:name="Medium Shading 1 Accent 5" w:semiHidden="0" w:uiPriority="63" w:unhideWhenUsed="0"/>
+    <w:lsdException w:name="Medium Shading 2 Accent 5" w:semiHidden="0" w:uiPriority="64" w:unhideWhenUsed="0"/>
+    <w:lsdException w:name="Medium List 1 Accent 5" w:semiHidden="0" w:uiPriority="65" w:unhideWhenUsed="0"/>
+    <w:lsdException w:name="Medium List 2 Accent 5" w:semiHidden="0" w:uiPriority="66" w:unhideWhenUsed="0"/>
+    <w:lsdException w:name="Medium Grid 1 Accent 5" w:semiHidden="0" w:uiPriority="67" w:unhideWhenUsed="0"/>
+    <w:lsdException w:name="Medium Grid 2 Accent 5" w:semiHidden="0" w:uiPriority="68" w:unhideWhenUsed="0"/>
+    <w:lsdException w:name="Medium Grid 3 Accent 5" w:semiHidden="0" w:uiPriority="69" w:unhideWhenUsed="0"/>
+    <w:lsdException w:name="Dark List Accent 5" w:semiHidden="0" w:uiPriority="70" w:unhideWhenUsed="0"/>
+    <w:lsdException w:name="Colorful Shading Accent 5" w:semiHidden="0" w:uiPriority="71" w:unhideWhenUsed="0"/>
+    <w:lsdException w:name="Colorful List Accent 5" w:semiHidden="0" w:uiPriority="72" w:unhideWhenUsed="0"/>
+    <w:lsdException w:name="Colorful Grid Accent 5" w:semiHidden="0" w:uiPriority="73" w:unhideWhenUsed="0"/>
+    <w:lsdException w:name="Light Shading Accent 6" w:semiHidden="0" w:uiPriority="60" w:unhideWhenUsed="0"/>
+    <w:lsdException w:name="Light List Accent 6" w:semiHidden="0" w:uiPriority="61" w:unhideWhenUsed="0"/>
+    <w:lsdException w:name="Light Grid Accent 6" w:semiHidden="0" w:uiPriority="62" w:unhideWhenUsed="0"/>
+    <w:lsdException w:name="Medium Shading 1 Accent 6" w:semiHidden="0" w:uiPriority="63" w:unhideWhenUsed="0"/>
+    <w:lsdException w:name="Medium Shading 2 Accent 6" w:semiHidden="0" w:uiPriority="64" w:unhideWhenUsed="0"/>
+    <w:lsdException w:name="Medium List 1 Accent 6" w:semiHidden="0" w:uiPriority="65" w:unhideWhenUsed="0"/>
+    <w:lsdException w:name="Medium List 2 Accent 6" w:semiHidden="0" w:uiPriority="66" w:unhideWhenUsed="0"/>
+    <w:lsdException w:name="Medium Grid 1 Accent 6" w:semiHidden="0" w:uiPriority="67" w:unhideWhenUsed="0"/>
+    <w:lsdException w:name="Medium Grid 2 Accent 6" w:semiHidden="0" w:uiPriority="68" w:unhideWhenUsed="0"/>
+    <w:lsdException w:name="Medium Grid 3 Accent 6" w:semiHidden="0" w:uiPriority="69" w:unhideWhenUsed="0"/>
+    <w:lsdException w:name="Dark List Accent 6" w:semiHidden="0" w:uiPriority="70" w:unhideWhenUsed="0"/>
+    <w:lsdException w:name="Colorful Shading Accent 6" w:semiHidden="0" w:uiPriority="71" w:unhideWhenUsed="0"/>
+    <w:lsdException w:name="Colorful List Accent 6" w:semiHidden="0" w:uiPriority="72" w:unhideWhenUsed="0"/>
+    <w:lsdException w:name="Colorful Grid Accent 6" w:semiHidden="0" w:uiPriority="73" w:unhideWhenUsed="0"/>
+    <w:lsdException w:name="Subtle Emphasis" w:semiHidden="0" w:uiPriority="19" w:unhideWhenUsed="0" w:qFormat="1"/>
+    <w:lsdException w:name="Intense Emphasis" w:semiHidden="0" w:uiPriority="21" w:unhideWhenUsed="0" w:qFormat="1"/>
+    <w:lsdException w:name="Subtle Reference" w:semiHidden="0" w:uiPriority="31" w:unhideWhenUsed="0" w:qFormat="1"/>
+    <w:lsdException w:name="Intense Reference" w:semiHidden="0" w:uiPriority="32" w:unhideWhenUsed="0" w:qFormat="1"/>
+    <w:lsdException w:name="Book Title" w:semiHidden="0" w:uiPriority="33" w:unhideWhenUsed="0" w:qFormat="1"/>
+    <w:lsdException w:name="Bibliography" w:uiPriority="37"/>
+    <w:lsdException w:name="TOC Heading" w:uiPriority="39" w:qFormat="1"/>
   </w:latentStyles>
   <w:style w:type="paragraph" w:default="1" w:styleId="Normal">
     <w:name w:val="Normal"/>
@@ -4167,6 +4266,7 @@
     <w:tblPr>
       <w:tblStyleRowBandSize w:val="1"/>
       <w:tblStyleColBandSize w:val="1"/>
+      <w:tblInd w:w="0" w:type="dxa"/>
       <w:tblCellMar>
         <w:top w:w="100" w:type="dxa"/>
         <w:left w:w="100" w:type="dxa"/>
@@ -4259,6 +4359,479 @@
     <w:link w:val="Footer"/>
     <w:uiPriority w:val="99"/>
     <w:rsid w:val="00904BD5"/>
+  </w:style>
+  <w:style w:type="paragraph" w:customStyle="1" w:styleId="p1">
+    <w:name w:val="p1"/>
+    <w:basedOn w:val="Normal"/>
+    <w:rsid w:val="00DA26B9"/>
+    <w:pPr>
+      <w:pBdr>
+        <w:top w:val="none" w:sz="0" w:space="0" w:color="auto"/>
+        <w:left w:val="none" w:sz="0" w:space="0" w:color="auto"/>
+        <w:bottom w:val="none" w:sz="0" w:space="0" w:color="auto"/>
+        <w:right w:val="none" w:sz="0" w:space="0" w:color="auto"/>
+        <w:between w:val="none" w:sz="0" w:space="0" w:color="auto"/>
+      </w:pBdr>
+      <w:spacing w:line="240" w:lineRule="auto"/>
+    </w:pPr>
+    <w:rPr>
+      <w:rFonts w:ascii="Helvetica Neue" w:hAnsi="Helvetica Neue" w:cs="Times New Roman"/>
+      <w:color w:val="454545"/>
+      <w:sz w:val="18"/>
+      <w:szCs w:val="18"/>
+      <w:lang w:val="en-US" w:eastAsia="zh-CN"/>
+    </w:rPr>
+  </w:style>
+</w:styles>
+</file>
+
+<file path=word/stylesWithEffects.xml><?xml version="1.0" encoding="utf-8"?>
+<w:styles xmlns:wpc="http://schemas.microsoft.com/office/word/2010/wordprocessingCanvas" xmlns:mo="http://schemas.microsoft.com/office/mac/office/2008/main" xmlns:mc="http://schemas.openxmlformats.org/markup-compatibility/2006" xmlns:mv="urn:schemas-microsoft-com:mac:vml" xmlns:o="urn:schemas-microsoft-com:office:office" xmlns:r="http://schemas.openxmlformats.org/officeDocument/2006/relationships" xmlns:m="http://schemas.openxmlformats.org/officeDocument/2006/math" xmlns:v="urn:schemas-microsoft-com:vml" xmlns:wp14="http://schemas.microsoft.com/office/word/2010/wordprocessingDrawing" xmlns:wp="http://schemas.openxmlformats.org/drawingml/2006/wordprocessingDrawing" xmlns:w10="urn:schemas-microsoft-com:office:word" xmlns:w="http://schemas.openxmlformats.org/wordprocessingml/2006/main" xmlns:w14="http://schemas.microsoft.com/office/word/2010/wordml" xmlns:wpg="http://schemas.microsoft.com/office/word/2010/wordprocessingGroup" xmlns:wpi="http://schemas.microsoft.com/office/word/2010/wordprocessingInk" xmlns:wne="http://schemas.microsoft.com/office/word/2006/wordml" xmlns:wps="http://schemas.microsoft.com/office/word/2010/wordprocessingShape" mc:Ignorable="w14 wp14">
+  <w:docDefaults>
+    <w:rPrDefault>
+      <w:rPr>
+        <w:rFonts w:ascii="Arial" w:eastAsia="宋体" w:hAnsi="Arial" w:cs="Arial"/>
+        <w:color w:val="000000"/>
+        <w:sz w:val="22"/>
+        <w:szCs w:val="22"/>
+        <w:lang w:val="en" w:eastAsia="en-US" w:bidi="ar-SA"/>
+      </w:rPr>
+    </w:rPrDefault>
+    <w:pPrDefault>
+      <w:pPr>
+        <w:pBdr>
+          <w:top w:val="nil"/>
+          <w:left w:val="nil"/>
+          <w:bottom w:val="nil"/>
+          <w:right w:val="nil"/>
+          <w:between w:val="nil"/>
+        </w:pBdr>
+        <w:spacing w:line="276" w:lineRule="auto"/>
+      </w:pPr>
+    </w:pPrDefault>
+  </w:docDefaults>
+  <w:latentStyles w:defLockedState="0" w:defUIPriority="99" w:defSemiHidden="1" w:defUnhideWhenUsed="1" w:defQFormat="0" w:count="276">
+    <w:lsdException w:name="Normal" w:semiHidden="0" w:uiPriority="0" w:unhideWhenUsed="0" w:qFormat="1"/>
+    <w:lsdException w:name="heading 1" w:semiHidden="0" w:uiPriority="9" w:unhideWhenUsed="0" w:qFormat="1"/>
+    <w:lsdException w:name="heading 2" w:uiPriority="9" w:qFormat="1"/>
+    <w:lsdException w:name="heading 3" w:uiPriority="9" w:qFormat="1"/>
+    <w:lsdException w:name="heading 4" w:uiPriority="9" w:qFormat="1"/>
+    <w:lsdException w:name="heading 5" w:uiPriority="9" w:qFormat="1"/>
+    <w:lsdException w:name="heading 6" w:uiPriority="9" w:qFormat="1"/>
+    <w:lsdException w:name="heading 7" w:uiPriority="9" w:qFormat="1"/>
+    <w:lsdException w:name="heading 8" w:uiPriority="9" w:qFormat="1"/>
+    <w:lsdException w:name="heading 9" w:uiPriority="9" w:qFormat="1"/>
+    <w:lsdException w:name="toc 1" w:uiPriority="39"/>
+    <w:lsdException w:name="toc 2" w:uiPriority="39"/>
+    <w:lsdException w:name="toc 3" w:uiPriority="39"/>
+    <w:lsdException w:name="toc 4" w:uiPriority="39"/>
+    <w:lsdException w:name="toc 5" w:uiPriority="39"/>
+    <w:lsdException w:name="toc 6" w:uiPriority="39"/>
+    <w:lsdException w:name="toc 7" w:uiPriority="39"/>
+    <w:lsdException w:name="toc 8" w:uiPriority="39"/>
+    <w:lsdException w:name="toc 9" w:uiPriority="39"/>
+    <w:lsdException w:name="caption" w:uiPriority="35" w:qFormat="1"/>
+    <w:lsdException w:name="Title" w:semiHidden="0" w:uiPriority="10" w:unhideWhenUsed="0" w:qFormat="1"/>
+    <w:lsdException w:name="Default Paragraph Font" w:uiPriority="1"/>
+    <w:lsdException w:name="Subtitle" w:semiHidden="0" w:uiPriority="11" w:unhideWhenUsed="0" w:qFormat="1"/>
+    <w:lsdException w:name="Strong" w:semiHidden="0" w:uiPriority="22" w:unhideWhenUsed="0" w:qFormat="1"/>
+    <w:lsdException w:name="Emphasis" w:semiHidden="0" w:uiPriority="20" w:unhideWhenUsed="0" w:qFormat="1"/>
+    <w:lsdException w:name="Table Grid" w:semiHidden="0" w:uiPriority="59" w:unhideWhenUsed="0"/>
+    <w:lsdException w:name="Note Level 1" w:semiHidden="0" w:unhideWhenUsed="0"/>
+    <w:lsdException w:name="Note Level 2" w:semiHidden="0" w:unhideWhenUsed="0"/>
+    <w:lsdException w:name="Note Level 3" w:semiHidden="0" w:unhideWhenUsed="0"/>
+    <w:lsdException w:name="Note Level 4" w:semiHidden="0" w:unhideWhenUsed="0"/>
+    <w:lsdException w:name="Note Level 5" w:semiHidden="0" w:unhideWhenUsed="0"/>
+    <w:lsdException w:name="Note Level 6" w:semiHidden="0" w:unhideWhenUsed="0"/>
+    <w:lsdException w:name="Note Level 7" w:semiHidden="0" w:unhideWhenUsed="0"/>
+    <w:lsdException w:name="Note Level 8" w:semiHidden="0" w:unhideWhenUsed="0"/>
+    <w:lsdException w:name="Note Level 9" w:semiHidden="0" w:unhideWhenUsed="0"/>
+    <w:lsdException w:name="Placeholder Text" w:unhideWhenUsed="0"/>
+    <w:lsdException w:name="No Spacing" w:semiHidden="0" w:uiPriority="1" w:unhideWhenUsed="0" w:qFormat="1"/>
+    <w:lsdException w:name="Light Shading" w:semiHidden="0" w:uiPriority="60" w:unhideWhenUsed="0"/>
+    <w:lsdException w:name="Light List" w:semiHidden="0" w:uiPriority="61" w:unhideWhenUsed="0"/>
+    <w:lsdException w:name="Light Grid" w:semiHidden="0" w:uiPriority="62" w:unhideWhenUsed="0"/>
+    <w:lsdException w:name="Medium Shading 1" w:semiHidden="0" w:uiPriority="63" w:unhideWhenUsed="0"/>
+    <w:lsdException w:name="Medium Shading 2" w:semiHidden="0" w:uiPriority="64" w:unhideWhenUsed="0"/>
+    <w:lsdException w:name="Medium List 1" w:semiHidden="0" w:uiPriority="65" w:unhideWhenUsed="0"/>
+    <w:lsdException w:name="Medium List 2" w:semiHidden="0" w:uiPriority="66" w:unhideWhenUsed="0"/>
+    <w:lsdException w:name="Medium Grid 1" w:semiHidden="0" w:uiPriority="67" w:unhideWhenUsed="0"/>
+    <w:lsdException w:name="Medium Grid 2" w:semiHidden="0" w:uiPriority="68" w:unhideWhenUsed="0"/>
+    <w:lsdException w:name="Medium Grid 3" w:semiHidden="0" w:uiPriority="69" w:unhideWhenUsed="0"/>
+    <w:lsdException w:name="Dark List" w:semiHidden="0" w:uiPriority="70" w:unhideWhenUsed="0"/>
+    <w:lsdException w:name="Colorful Shading" w:semiHidden="0" w:uiPriority="71" w:unhideWhenUsed="0"/>
+    <w:lsdException w:name="Colorful List" w:semiHidden="0" w:uiPriority="72" w:unhideWhenUsed="0"/>
+    <w:lsdException w:name="Colorful Grid" w:semiHidden="0" w:uiPriority="73" w:unhideWhenUsed="0"/>
+    <w:lsdException w:name="Light Shading Accent 1" w:semiHidden="0" w:uiPriority="60" w:unhideWhenUsed="0"/>
+    <w:lsdException w:name="Light List Accent 1" w:semiHidden="0" w:uiPriority="61" w:unhideWhenUsed="0"/>
+    <w:lsdException w:name="Light Grid Accent 1" w:semiHidden="0" w:uiPriority="62" w:unhideWhenUsed="0"/>
+    <w:lsdException w:name="Medium Shading 1 Accent 1" w:semiHidden="0" w:uiPriority="63" w:unhideWhenUsed="0"/>
+    <w:lsdException w:name="Medium Shading 2 Accent 1" w:semiHidden="0" w:uiPriority="64" w:unhideWhenUsed="0"/>
+    <w:lsdException w:name="Medium List 1 Accent 1" w:semiHidden="0" w:uiPriority="65" w:unhideWhenUsed="0"/>
+    <w:lsdException w:name="Revision" w:unhideWhenUsed="0"/>
+    <w:lsdException w:name="List Paragraph" w:semiHidden="0" w:uiPriority="34" w:unhideWhenUsed="0" w:qFormat="1"/>
+    <w:lsdException w:name="Quote" w:semiHidden="0" w:uiPriority="29" w:unhideWhenUsed="0" w:qFormat="1"/>
+    <w:lsdException w:name="Intense Quote" w:semiHidden="0" w:uiPriority="30" w:unhideWhenUsed="0" w:qFormat="1"/>
+    <w:lsdException w:name="Medium List 2 Accent 1" w:semiHidden="0" w:uiPriority="66" w:unhideWhenUsed="0"/>
+    <w:lsdException w:name="Medium Grid 1 Accent 1" w:semiHidden="0" w:uiPriority="67" w:unhideWhenUsed="0"/>
+    <w:lsdException w:name="Medium Grid 2 Accent 1" w:semiHidden="0" w:uiPriority="68" w:unhideWhenUsed="0"/>
+    <w:lsdException w:name="Medium Grid 3 Accent 1" w:semiHidden="0" w:uiPriority="69" w:unhideWhenUsed="0"/>
+    <w:lsdException w:name="Dark List Accent 1" w:semiHidden="0" w:uiPriority="70" w:unhideWhenUsed="0"/>
+    <w:lsdException w:name="Colorful Shading Accent 1" w:semiHidden="0" w:uiPriority="71" w:unhideWhenUsed="0"/>
+    <w:lsdException w:name="Colorful List Accent 1" w:semiHidden="0" w:uiPriority="72" w:unhideWhenUsed="0"/>
+    <w:lsdException w:name="Colorful Grid Accent 1" w:semiHidden="0" w:uiPriority="73" w:unhideWhenUsed="0"/>
+    <w:lsdException w:name="Light Shading Accent 2" w:semiHidden="0" w:uiPriority="60" w:unhideWhenUsed="0"/>
+    <w:lsdException w:name="Light List Accent 2" w:semiHidden="0" w:uiPriority="61" w:unhideWhenUsed="0"/>
+    <w:lsdException w:name="Light Grid Accent 2" w:semiHidden="0" w:uiPriority="62" w:unhideWhenUsed="0"/>
+    <w:lsdException w:name="Medium Shading 1 Accent 2" w:semiHidden="0" w:uiPriority="63" w:unhideWhenUsed="0"/>
+    <w:lsdException w:name="Medium Shading 2 Accent 2" w:semiHidden="0" w:uiPriority="64" w:unhideWhenUsed="0"/>
+    <w:lsdException w:name="Medium List 1 Accent 2" w:semiHidden="0" w:uiPriority="65" w:unhideWhenUsed="0"/>
+    <w:lsdException w:name="Medium List 2 Accent 2" w:semiHidden="0" w:uiPriority="66" w:unhideWhenUsed="0"/>
+    <w:lsdException w:name="Medium Grid 1 Accent 2" w:semiHidden="0" w:uiPriority="67" w:unhideWhenUsed="0"/>
+    <w:lsdException w:name="Medium Grid 2 Accent 2" w:semiHidden="0" w:uiPriority="68" w:unhideWhenUsed="0"/>
+    <w:lsdException w:name="Medium Grid 3 Accent 2" w:semiHidden="0" w:uiPriority="69" w:unhideWhenUsed="0"/>
+    <w:lsdException w:name="Dark List Accent 2" w:semiHidden="0" w:uiPriority="70" w:unhideWhenUsed="0"/>
+    <w:lsdException w:name="Colorful Shading Accent 2" w:semiHidden="0" w:uiPriority="71" w:unhideWhenUsed="0"/>
+    <w:lsdException w:name="Colorful List Accent 2" w:semiHidden="0" w:uiPriority="72" w:unhideWhenUsed="0"/>
+    <w:lsdException w:name="Colorful Grid Accent 2" w:semiHidden="0" w:uiPriority="73" w:unhideWhenUsed="0"/>
+    <w:lsdException w:name="Light Shading Accent 3" w:semiHidden="0" w:uiPriority="60" w:unhideWhenUsed="0"/>
+    <w:lsdException w:name="Light List Accent 3" w:semiHidden="0" w:uiPriority="61" w:unhideWhenUsed="0"/>
+    <w:lsdException w:name="Light Grid Accent 3" w:semiHidden="0" w:uiPriority="62" w:unhideWhenUsed="0"/>
+    <w:lsdException w:name="Medium Shading 1 Accent 3" w:semiHidden="0" w:uiPriority="63" w:unhideWhenUsed="0"/>
+    <w:lsdException w:name="Medium Shading 2 Accent 3" w:semiHidden="0" w:uiPriority="64" w:unhideWhenUsed="0"/>
+    <w:lsdException w:name="Medium List 1 Accent 3" w:semiHidden="0" w:uiPriority="65" w:unhideWhenUsed="0"/>
+    <w:lsdException w:name="Medium List 2 Accent 3" w:semiHidden="0" w:uiPriority="66" w:unhideWhenUsed="0"/>
+    <w:lsdException w:name="Medium Grid 1 Accent 3" w:semiHidden="0" w:uiPriority="67" w:unhideWhenUsed="0"/>
+    <w:lsdException w:name="Medium Grid 2 Accent 3" w:semiHidden="0" w:uiPriority="68" w:unhideWhenUsed="0"/>
+    <w:lsdException w:name="Medium Grid 3 Accent 3" w:semiHidden="0" w:uiPriority="69" w:unhideWhenUsed="0"/>
+    <w:lsdException w:name="Dark List Accent 3" w:semiHidden="0" w:uiPriority="70" w:unhideWhenUsed="0"/>
+    <w:lsdException w:name="Colorful Shading Accent 3" w:semiHidden="0" w:uiPriority="71" w:unhideWhenUsed="0"/>
+    <w:lsdException w:name="Colorful List Accent 3" w:semiHidden="0" w:uiPriority="72" w:unhideWhenUsed="0"/>
+    <w:lsdException w:name="Colorful Grid Accent 3" w:semiHidden="0" w:uiPriority="73" w:unhideWhenUsed="0"/>
+    <w:lsdException w:name="Light Shading Accent 4" w:semiHidden="0" w:uiPriority="60" w:unhideWhenUsed="0"/>
+    <w:lsdException w:name="Light List Accent 4" w:semiHidden="0" w:uiPriority="61" w:unhideWhenUsed="0"/>
+    <w:lsdException w:name="Light Grid Accent 4" w:semiHidden="0" w:uiPriority="62" w:unhideWhenUsed="0"/>
+    <w:lsdException w:name="Medium Shading 1 Accent 4" w:semiHidden="0" w:uiPriority="63" w:unhideWhenUsed="0"/>
+    <w:lsdException w:name="Medium Shading 2 Accent 4" w:semiHidden="0" w:uiPriority="64" w:unhideWhenUsed="0"/>
+    <w:lsdException w:name="Medium List 1 Accent 4" w:semiHidden="0" w:uiPriority="65" w:unhideWhenUsed="0"/>
+    <w:lsdException w:name="Medium List 2 Accent 4" w:semiHidden="0" w:uiPriority="66" w:unhideWhenUsed="0"/>
+    <w:lsdException w:name="Medium Grid 1 Accent 4" w:semiHidden="0" w:uiPriority="67" w:unhideWhenUsed="0"/>
+    <w:lsdException w:name="Medium Grid 2 Accent 4" w:semiHidden="0" w:uiPriority="68" w:unhideWhenUsed="0"/>
+    <w:lsdException w:name="Medium Grid 3 Accent 4" w:semiHidden="0" w:uiPriority="69" w:unhideWhenUsed="0"/>
+    <w:lsdException w:name="Dark List Accent 4" w:semiHidden="0" w:uiPriority="70" w:unhideWhenUsed="0"/>
+    <w:lsdException w:name="Colorful Shading Accent 4" w:semiHidden="0" w:uiPriority="71" w:unhideWhenUsed="0"/>
+    <w:lsdException w:name="Colorful List Accent 4" w:semiHidden="0" w:uiPriority="72" w:unhideWhenUsed="0"/>
+    <w:lsdException w:name="Colorful Grid Accent 4" w:semiHidden="0" w:uiPriority="73" w:unhideWhenUsed="0"/>
+    <w:lsdException w:name="Light Shading Accent 5" w:semiHidden="0" w:uiPriority="60" w:unhideWhenUsed="0"/>
+    <w:lsdException w:name="Light List Accent 5" w:semiHidden="0" w:uiPriority="61" w:unhideWhenUsed="0"/>
+    <w:lsdException w:name="Light Grid Accent 5" w:semiHidden="0" w:uiPriority="62" w:unhideWhenUsed="0"/>
+    <w:lsdException w:name="Medium Shading 1 Accent 5" w:semiHidden="0" w:uiPriority="63" w:unhideWhenUsed="0"/>
+    <w:lsdException w:name="Medium Shading 2 Accent 5" w:semiHidden="0" w:uiPriority="64" w:unhideWhenUsed="0"/>
+    <w:lsdException w:name="Medium List 1 Accent 5" w:semiHidden="0" w:uiPriority="65" w:unhideWhenUsed="0"/>
+    <w:lsdException w:name="Medium List 2 Accent 5" w:semiHidden="0" w:uiPriority="66" w:unhideWhenUsed="0"/>
+    <w:lsdException w:name="Medium Grid 1 Accent 5" w:semiHidden="0" w:uiPriority="67" w:unhideWhenUsed="0"/>
+    <w:lsdException w:name="Medium Grid 2 Accent 5" w:semiHidden="0" w:uiPriority="68" w:unhideWhenUsed="0"/>
+    <w:lsdException w:name="Medium Grid 3 Accent 5" w:semiHidden="0" w:uiPriority="69" w:unhideWhenUsed="0"/>
+    <w:lsdException w:name="Dark List Accent 5" w:semiHidden="0" w:uiPriority="70" w:unhideWhenUsed="0"/>
+    <w:lsdException w:name="Colorful Shading Accent 5" w:semiHidden="0" w:uiPriority="71" w:unhideWhenUsed="0"/>
+    <w:lsdException w:name="Colorful List Accent 5" w:semiHidden="0" w:uiPriority="72" w:unhideWhenUsed="0"/>
+    <w:lsdException w:name="Colorful Grid Accent 5" w:semiHidden="0" w:uiPriority="73" w:unhideWhenUsed="0"/>
+    <w:lsdException w:name="Light Shading Accent 6" w:semiHidden="0" w:uiPriority="60" w:unhideWhenUsed="0"/>
+    <w:lsdException w:name="Light List Accent 6" w:semiHidden="0" w:uiPriority="61" w:unhideWhenUsed="0"/>
+    <w:lsdException w:name="Light Grid Accent 6" w:semiHidden="0" w:uiPriority="62" w:unhideWhenUsed="0"/>
+    <w:lsdException w:name="Medium Shading 1 Accent 6" w:semiHidden="0" w:uiPriority="63" w:unhideWhenUsed="0"/>
+    <w:lsdException w:name="Medium Shading 2 Accent 6" w:semiHidden="0" w:uiPriority="64" w:unhideWhenUsed="0"/>
+    <w:lsdException w:name="Medium List 1 Accent 6" w:semiHidden="0" w:uiPriority="65" w:unhideWhenUsed="0"/>
+    <w:lsdException w:name="Medium List 2 Accent 6" w:semiHidden="0" w:uiPriority="66" w:unhideWhenUsed="0"/>
+    <w:lsdException w:name="Medium Grid 1 Accent 6" w:semiHidden="0" w:uiPriority="67" w:unhideWhenUsed="0"/>
+    <w:lsdException w:name="Medium Grid 2 Accent 6" w:semiHidden="0" w:uiPriority="68" w:unhideWhenUsed="0"/>
+    <w:lsdException w:name="Medium Grid 3 Accent 6" w:semiHidden="0" w:uiPriority="69" w:unhideWhenUsed="0"/>
+    <w:lsdException w:name="Dark List Accent 6" w:semiHidden="0" w:uiPriority="70" w:unhideWhenUsed="0"/>
+    <w:lsdException w:name="Colorful Shading Accent 6" w:semiHidden="0" w:uiPriority="71" w:unhideWhenUsed="0"/>
+    <w:lsdException w:name="Colorful List Accent 6" w:semiHidden="0" w:uiPriority="72" w:unhideWhenUsed="0"/>
+    <w:lsdException w:name="Colorful Grid Accent 6" w:semiHidden="0" w:uiPriority="73" w:unhideWhenUsed="0"/>
+    <w:lsdException w:name="Subtle Emphasis" w:semiHidden="0" w:uiPriority="19" w:unhideWhenUsed="0" w:qFormat="1"/>
+    <w:lsdException w:name="Intense Emphasis" w:semiHidden="0" w:uiPriority="21" w:unhideWhenUsed="0" w:qFormat="1"/>
+    <w:lsdException w:name="Subtle Reference" w:semiHidden="0" w:uiPriority="31" w:unhideWhenUsed="0" w:qFormat="1"/>
+    <w:lsdException w:name="Intense Reference" w:semiHidden="0" w:uiPriority="32" w:unhideWhenUsed="0" w:qFormat="1"/>
+    <w:lsdException w:name="Book Title" w:semiHidden="0" w:uiPriority="33" w:unhideWhenUsed="0" w:qFormat="1"/>
+    <w:lsdException w:name="Bibliography" w:uiPriority="37"/>
+    <w:lsdException w:name="TOC Heading" w:uiPriority="39" w:qFormat="1"/>
+  </w:latentStyles>
+  <w:style w:type="paragraph" w:default="1" w:styleId="Normal">
+    <w:name w:val="Normal"/>
+    <w:qFormat/>
+  </w:style>
+  <w:style w:type="paragraph" w:styleId="Heading1">
+    <w:name w:val="heading 1"/>
+    <w:basedOn w:val="Normal1"/>
+    <w:next w:val="Normal1"/>
+    <w:pPr>
+      <w:keepNext/>
+      <w:keepLines/>
+      <w:spacing w:before="400" w:after="120"/>
+      <w:outlineLvl w:val="0"/>
+    </w:pPr>
+    <w:rPr>
+      <w:sz w:val="40"/>
+      <w:szCs w:val="40"/>
+    </w:rPr>
+  </w:style>
+  <w:style w:type="paragraph" w:styleId="Heading2">
+    <w:name w:val="heading 2"/>
+    <w:basedOn w:val="Normal1"/>
+    <w:next w:val="Normal1"/>
+    <w:pPr>
+      <w:keepNext/>
+      <w:keepLines/>
+      <w:spacing w:before="360" w:after="120"/>
+      <w:outlineLvl w:val="1"/>
+    </w:pPr>
+    <w:rPr>
+      <w:sz w:val="32"/>
+      <w:szCs w:val="32"/>
+    </w:rPr>
+  </w:style>
+  <w:style w:type="paragraph" w:styleId="Heading3">
+    <w:name w:val="heading 3"/>
+    <w:basedOn w:val="Normal1"/>
+    <w:next w:val="Normal1"/>
+    <w:pPr>
+      <w:keepNext/>
+      <w:keepLines/>
+      <w:spacing w:before="320" w:after="80"/>
+      <w:outlineLvl w:val="2"/>
+    </w:pPr>
+    <w:rPr>
+      <w:color w:val="434343"/>
+      <w:sz w:val="28"/>
+      <w:szCs w:val="28"/>
+    </w:rPr>
+  </w:style>
+  <w:style w:type="paragraph" w:styleId="Heading4">
+    <w:name w:val="heading 4"/>
+    <w:basedOn w:val="Normal1"/>
+    <w:next w:val="Normal1"/>
+    <w:pPr>
+      <w:keepNext/>
+      <w:keepLines/>
+      <w:spacing w:before="280" w:after="80"/>
+      <w:outlineLvl w:val="3"/>
+    </w:pPr>
+    <w:rPr>
+      <w:color w:val="666666"/>
+      <w:sz w:val="24"/>
+      <w:szCs w:val="24"/>
+    </w:rPr>
+  </w:style>
+  <w:style w:type="paragraph" w:styleId="Heading5">
+    <w:name w:val="heading 5"/>
+    <w:basedOn w:val="Normal1"/>
+    <w:next w:val="Normal1"/>
+    <w:pPr>
+      <w:keepNext/>
+      <w:keepLines/>
+      <w:spacing w:before="240" w:after="80"/>
+      <w:outlineLvl w:val="4"/>
+    </w:pPr>
+    <w:rPr>
+      <w:color w:val="666666"/>
+    </w:rPr>
+  </w:style>
+  <w:style w:type="paragraph" w:styleId="Heading6">
+    <w:name w:val="heading 6"/>
+    <w:basedOn w:val="Normal1"/>
+    <w:next w:val="Normal1"/>
+    <w:pPr>
+      <w:keepNext/>
+      <w:keepLines/>
+      <w:spacing w:before="240" w:after="80"/>
+      <w:outlineLvl w:val="5"/>
+    </w:pPr>
+    <w:rPr>
+      <w:i/>
+      <w:color w:val="666666"/>
+    </w:rPr>
+  </w:style>
+  <w:style w:type="character" w:default="1" w:styleId="DefaultParagraphFont">
+    <w:name w:val="Default Paragraph Font"/>
+    <w:uiPriority w:val="1"/>
+    <w:semiHidden/>
+    <w:unhideWhenUsed/>
+  </w:style>
+  <w:style w:type="table" w:default="1" w:styleId="TableNormal">
+    <w:name w:val="Normal Table"/>
+    <w:uiPriority w:val="99"/>
+    <w:semiHidden/>
+    <w:unhideWhenUsed/>
+    <w:tblPr>
+      <w:tblInd w:w="0" w:type="dxa"/>
+      <w:tblCellMar>
+        <w:top w:w="0" w:type="dxa"/>
+        <w:left w:w="108" w:type="dxa"/>
+        <w:bottom w:w="0" w:type="dxa"/>
+        <w:right w:w="108" w:type="dxa"/>
+      </w:tblCellMar>
+    </w:tblPr>
+  </w:style>
+  <w:style w:type="numbering" w:default="1" w:styleId="NoList">
+    <w:name w:val="No List"/>
+    <w:uiPriority w:val="99"/>
+    <w:semiHidden/>
+    <w:unhideWhenUsed/>
+  </w:style>
+  <w:style w:type="paragraph" w:customStyle="1" w:styleId="Normal1">
+    <w:name w:val="Normal1"/>
+  </w:style>
+  <w:style w:type="paragraph" w:styleId="Title">
+    <w:name w:val="Title"/>
+    <w:basedOn w:val="Normal1"/>
+    <w:next w:val="Normal1"/>
+    <w:pPr>
+      <w:keepNext/>
+      <w:keepLines/>
+      <w:spacing w:after="60"/>
+    </w:pPr>
+    <w:rPr>
+      <w:sz w:val="52"/>
+      <w:szCs w:val="52"/>
+    </w:rPr>
+  </w:style>
+  <w:style w:type="paragraph" w:styleId="Subtitle">
+    <w:name w:val="Subtitle"/>
+    <w:basedOn w:val="Normal1"/>
+    <w:next w:val="Normal1"/>
+    <w:pPr>
+      <w:keepNext/>
+      <w:keepLines/>
+      <w:spacing w:after="320"/>
+    </w:pPr>
+    <w:rPr>
+      <w:color w:val="666666"/>
+      <w:sz w:val="30"/>
+      <w:szCs w:val="30"/>
+    </w:rPr>
+  </w:style>
+  <w:style w:type="table" w:customStyle="1" w:styleId="a">
+    <w:basedOn w:val="TableNormal"/>
+    <w:tblPr>
+      <w:tblStyleRowBandSize w:val="1"/>
+      <w:tblStyleColBandSize w:val="1"/>
+      <w:tblInd w:w="0" w:type="dxa"/>
+      <w:tblCellMar>
+        <w:top w:w="100" w:type="dxa"/>
+        <w:left w:w="100" w:type="dxa"/>
+        <w:bottom w:w="100" w:type="dxa"/>
+        <w:right w:w="100" w:type="dxa"/>
+      </w:tblCellMar>
+    </w:tblPr>
+  </w:style>
+  <w:style w:type="paragraph" w:styleId="BalloonText">
+    <w:name w:val="Balloon Text"/>
+    <w:basedOn w:val="Normal"/>
+    <w:link w:val="BalloonTextChar"/>
+    <w:uiPriority w:val="99"/>
+    <w:semiHidden/>
+    <w:unhideWhenUsed/>
+    <w:rsid w:val="00002FC0"/>
+    <w:pPr>
+      <w:spacing w:line="240" w:lineRule="auto"/>
+    </w:pPr>
+    <w:rPr>
+      <w:rFonts w:ascii="Lucida Grande" w:hAnsi="Lucida Grande" w:cs="Lucida Grande"/>
+      <w:sz w:val="18"/>
+      <w:szCs w:val="18"/>
+    </w:rPr>
+  </w:style>
+  <w:style w:type="character" w:customStyle="1" w:styleId="BalloonTextChar">
+    <w:name w:val="Balloon Text Char"/>
+    <w:basedOn w:val="DefaultParagraphFont"/>
+    <w:link w:val="BalloonText"/>
+    <w:uiPriority w:val="99"/>
+    <w:semiHidden/>
+    <w:rsid w:val="00002FC0"/>
+    <w:rPr>
+      <w:rFonts w:ascii="Lucida Grande" w:hAnsi="Lucida Grande" w:cs="Lucida Grande"/>
+      <w:sz w:val="18"/>
+      <w:szCs w:val="18"/>
+    </w:rPr>
+  </w:style>
+  <w:style w:type="character" w:styleId="Hyperlink">
+    <w:name w:val="Hyperlink"/>
+    <w:basedOn w:val="DefaultParagraphFont"/>
+    <w:uiPriority w:val="99"/>
+    <w:unhideWhenUsed/>
+    <w:rsid w:val="00DB4079"/>
+    <w:rPr>
+      <w:color w:val="0000FF" w:themeColor="hyperlink"/>
+      <w:u w:val="single"/>
+    </w:rPr>
+  </w:style>
+  <w:style w:type="paragraph" w:styleId="Header">
+    <w:name w:val="header"/>
+    <w:basedOn w:val="Normal"/>
+    <w:link w:val="HeaderChar"/>
+    <w:uiPriority w:val="99"/>
+    <w:unhideWhenUsed/>
+    <w:rsid w:val="00904BD5"/>
+    <w:pPr>
+      <w:tabs>
+        <w:tab w:val="center" w:pos="4320"/>
+        <w:tab w:val="right" w:pos="8640"/>
+      </w:tabs>
+      <w:spacing w:line="240" w:lineRule="auto"/>
+    </w:pPr>
+  </w:style>
+  <w:style w:type="character" w:customStyle="1" w:styleId="HeaderChar">
+    <w:name w:val="Header Char"/>
+    <w:basedOn w:val="DefaultParagraphFont"/>
+    <w:link w:val="Header"/>
+    <w:uiPriority w:val="99"/>
+    <w:rsid w:val="00904BD5"/>
+  </w:style>
+  <w:style w:type="paragraph" w:styleId="Footer">
+    <w:name w:val="footer"/>
+    <w:basedOn w:val="Normal"/>
+    <w:link w:val="FooterChar"/>
+    <w:uiPriority w:val="99"/>
+    <w:unhideWhenUsed/>
+    <w:rsid w:val="00904BD5"/>
+    <w:pPr>
+      <w:tabs>
+        <w:tab w:val="center" w:pos="4320"/>
+        <w:tab w:val="right" w:pos="8640"/>
+      </w:tabs>
+      <w:spacing w:line="240" w:lineRule="auto"/>
+    </w:pPr>
+  </w:style>
+  <w:style w:type="character" w:customStyle="1" w:styleId="FooterChar">
+    <w:name w:val="Footer Char"/>
+    <w:basedOn w:val="DefaultParagraphFont"/>
+    <w:link w:val="Footer"/>
+    <w:uiPriority w:val="99"/>
+    <w:rsid w:val="00904BD5"/>
+  </w:style>
+  <w:style w:type="paragraph" w:customStyle="1" w:styleId="p1">
+    <w:name w:val="p1"/>
+    <w:basedOn w:val="Normal"/>
+    <w:rsid w:val="00DA26B9"/>
+    <w:pPr>
+      <w:pBdr>
+        <w:top w:val="none" w:sz="0" w:space="0" w:color="auto"/>
+        <w:left w:val="none" w:sz="0" w:space="0" w:color="auto"/>
+        <w:bottom w:val="none" w:sz="0" w:space="0" w:color="auto"/>
+        <w:right w:val="none" w:sz="0" w:space="0" w:color="auto"/>
+        <w:between w:val="none" w:sz="0" w:space="0" w:color="auto"/>
+      </w:pBdr>
+      <w:spacing w:line="240" w:lineRule="auto"/>
+    </w:pPr>
+    <w:rPr>
+      <w:rFonts w:ascii="Helvetica Neue" w:hAnsi="Helvetica Neue" w:cs="Times New Roman"/>
+      <w:color w:val="454545"/>
+      <w:sz w:val="18"/>
+      <w:szCs w:val="18"/>
+      <w:lang w:val="en-US" w:eastAsia="zh-CN"/>
+    </w:rPr>
   </w:style>
 </w:styles>
 </file>

</xml_diff>